<commit_message>
Documento de requisitos -java
</commit_message>
<xml_diff>
--- a/Documento de requisitos - Java.docx
+++ b/Documento de requisitos - Java.docx
@@ -97,7 +97,29 @@
           <w:szCs w:val="24"/>
           <w:lang w:val="pt-BR" w:eastAsia="en-GB"/>
         </w:rPr>
-        <w:t xml:space="preserve"> Eu avaliarei o código do Github a partir desse documento para confirmá-lo e também para detectar possíveis erros.</w:t>
+        <w:t xml:space="preserve"> Eu avaliarei o código do </w:t>
+      </w:r>
+      <w:proofErr w:type="spellStart"/>
+      <w:r>
+        <w:rPr>
+          <w:rFonts w:ascii="&amp;apos" w:eastAsia="Times New Roman" w:hAnsi="&amp;apos" w:cs="Times New Roman"/>
+          <w:color w:val="000000"/>
+          <w:sz w:val="24"/>
+          <w:szCs w:val="24"/>
+          <w:lang w:val="pt-BR" w:eastAsia="en-GB"/>
+        </w:rPr>
+        <w:t>Github</w:t>
+      </w:r>
+      <w:proofErr w:type="spellEnd"/>
+      <w:r>
+        <w:rPr>
+          <w:rFonts w:ascii="&amp;apos" w:eastAsia="Times New Roman" w:hAnsi="&amp;apos" w:cs="Times New Roman"/>
+          <w:color w:val="000000"/>
+          <w:sz w:val="24"/>
+          <w:szCs w:val="24"/>
+          <w:lang w:val="pt-BR" w:eastAsia="en-GB"/>
+        </w:rPr>
+        <w:t xml:space="preserve"> a partir desse documento para confirmá-lo e também para detectar possíveis erros.</w:t>
       </w:r>
       <w:r>
         <w:rPr>
@@ -199,6 +221,7 @@
           <w:lang w:val="pt-BR" w:eastAsia="en-GB"/>
         </w:rPr>
       </w:pPr>
+      <w:proofErr w:type="spellStart"/>
       <w:r>
         <w:rPr>
           <w:rFonts w:ascii="Tahoma" w:eastAsia="Times New Roman" w:hAnsi="Tahoma" w:cs="Tahoma"/>
@@ -209,8 +232,35 @@
           <w:szCs w:val="24"/>
           <w:lang w:eastAsia="en-GB"/>
         </w:rPr>
-        <w:t>Requisitos de implementação</w:t>
-      </w:r>
+        <w:t>Requisitos</w:t>
+      </w:r>
+      <w:proofErr w:type="spellEnd"/>
+      <w:r>
+        <w:rPr>
+          <w:rFonts w:ascii="Tahoma" w:eastAsia="Times New Roman" w:hAnsi="Tahoma" w:cs="Tahoma"/>
+          <w:b/>
+          <w:bCs/>
+          <w:color w:val="1C3387"/>
+          <w:sz w:val="24"/>
+          <w:szCs w:val="24"/>
+          <w:lang w:eastAsia="en-GB"/>
+        </w:rPr>
+        <w:t xml:space="preserve"> de </w:t>
+      </w:r>
+      <w:proofErr w:type="spellStart"/>
+      <w:r>
+        <w:rPr>
+          <w:rFonts w:ascii="Tahoma" w:eastAsia="Times New Roman" w:hAnsi="Tahoma" w:cs="Tahoma"/>
+          <w:b/>
+          <w:bCs/>
+          <w:color w:val="1C3387"/>
+          <w:sz w:val="24"/>
+          <w:szCs w:val="24"/>
+          <w:lang w:eastAsia="en-GB"/>
+        </w:rPr>
+        <w:t>implementação</w:t>
+      </w:r>
+      <w:proofErr w:type="spellEnd"/>
     </w:p>
     <w:p>
       <w:pPr>
@@ -265,7 +315,37 @@
           <w:szCs w:val="24"/>
           <w:lang w:val="pt-BR" w:eastAsia="en-GB"/>
         </w:rPr>
-        <w:t>Todos os atributos e funções membros devem estar relacionados a classe</w:t>
+        <w:t xml:space="preserve">Todos os atributos e funções membros devem estar relacionados </w:t>
+      </w:r>
+      <w:proofErr w:type="gramStart"/>
+      <w:r>
+        <w:rPr>
+          <w:rFonts w:ascii="Tahoma" w:eastAsia="Times New Roman" w:hAnsi="Tahoma" w:cs="Tahoma"/>
+          <w:b/>
+          <w:bCs/>
+          <w:i/>
+          <w:iCs/>
+          <w:color w:val="1C3387"/>
+          <w:sz w:val="24"/>
+          <w:szCs w:val="24"/>
+          <w:lang w:val="pt-BR" w:eastAsia="en-GB"/>
+        </w:rPr>
+        <w:t>a</w:t>
+      </w:r>
+      <w:proofErr w:type="gramEnd"/>
+      <w:r>
+        <w:rPr>
+          <w:rFonts w:ascii="Tahoma" w:eastAsia="Times New Roman" w:hAnsi="Tahoma" w:cs="Tahoma"/>
+          <w:b/>
+          <w:bCs/>
+          <w:i/>
+          <w:iCs/>
+          <w:color w:val="1C3387"/>
+          <w:sz w:val="24"/>
+          <w:szCs w:val="24"/>
+          <w:lang w:val="pt-BR" w:eastAsia="en-GB"/>
+        </w:rPr>
+        <w:t xml:space="preserve"> classe</w:t>
       </w:r>
     </w:p>
     <w:p>
@@ -306,6 +386,7 @@
           <w:lang w:eastAsia="en-GB"/>
         </w:rPr>
       </w:pPr>
+      <w:proofErr w:type="spellStart"/>
       <w:r>
         <w:rPr>
           <w:rFonts w:ascii="Tahoma" w:eastAsia="Times New Roman" w:hAnsi="Tahoma" w:cs="Tahoma"/>
@@ -314,8 +395,9 @@
           <w:szCs w:val="24"/>
           <w:lang w:eastAsia="en-GB"/>
         </w:rPr>
-        <w:t>Pelo menos 4 atributos</w:t>
-      </w:r>
+        <w:t>Pelo</w:t>
+      </w:r>
+      <w:proofErr w:type="spellEnd"/>
       <w:r>
         <w:rPr>
           <w:rFonts w:ascii="Tahoma" w:eastAsia="Times New Roman" w:hAnsi="Tahoma" w:cs="Tahoma"/>
@@ -324,8 +406,42 @@
           <w:szCs w:val="24"/>
           <w:lang w:eastAsia="en-GB"/>
         </w:rPr>
-        <w:t xml:space="preserve"> -ok</w:t>
-      </w:r>
+        <w:t xml:space="preserve"> </w:t>
+      </w:r>
+      <w:proofErr w:type="spellStart"/>
+      <w:r>
+        <w:rPr>
+          <w:rFonts w:ascii="Tahoma" w:eastAsia="Times New Roman" w:hAnsi="Tahoma" w:cs="Tahoma"/>
+          <w:color w:val="1C3387"/>
+          <w:sz w:val="24"/>
+          <w:szCs w:val="24"/>
+          <w:lang w:eastAsia="en-GB"/>
+        </w:rPr>
+        <w:t>menos</w:t>
+      </w:r>
+      <w:proofErr w:type="spellEnd"/>
+      <w:r>
+        <w:rPr>
+          <w:rFonts w:ascii="Tahoma" w:eastAsia="Times New Roman" w:hAnsi="Tahoma" w:cs="Tahoma"/>
+          <w:color w:val="1C3387"/>
+          <w:sz w:val="24"/>
+          <w:szCs w:val="24"/>
+          <w:lang w:eastAsia="en-GB"/>
+        </w:rPr>
+        <w:t xml:space="preserve"> 4 </w:t>
+      </w:r>
+      <w:proofErr w:type="spellStart"/>
+      <w:r>
+        <w:rPr>
+          <w:rFonts w:ascii="Tahoma" w:eastAsia="Times New Roman" w:hAnsi="Tahoma" w:cs="Tahoma"/>
+          <w:color w:val="1C3387"/>
+          <w:sz w:val="24"/>
+          <w:szCs w:val="24"/>
+          <w:lang w:eastAsia="en-GB"/>
+        </w:rPr>
+        <w:t>atributos</w:t>
+      </w:r>
+      <w:proofErr w:type="spellEnd"/>
     </w:p>
     <w:p>
       <w:pPr>
@@ -351,8 +467,9 @@
           <w:szCs w:val="24"/>
           <w:lang w:val="pt-BR" w:eastAsia="en-GB"/>
         </w:rPr>
-        <w:t>Pelo menos 4 funções membros sem incluir get e set</w:t>
-      </w:r>
+        <w:t xml:space="preserve">Pelo menos </w:t>
+      </w:r>
+      <w:proofErr w:type="gramStart"/>
       <w:r>
         <w:rPr>
           <w:rFonts w:ascii="Tahoma" w:eastAsia="Times New Roman" w:hAnsi="Tahoma" w:cs="Tahoma"/>
@@ -361,7 +478,40 @@
           <w:szCs w:val="24"/>
           <w:lang w:val="pt-BR" w:eastAsia="en-GB"/>
         </w:rPr>
-        <w:t xml:space="preserve"> -ok</w:t>
+        <w:t>4</w:t>
+      </w:r>
+      <w:proofErr w:type="gramEnd"/>
+      <w:r>
+        <w:rPr>
+          <w:rFonts w:ascii="Tahoma" w:eastAsia="Times New Roman" w:hAnsi="Tahoma" w:cs="Tahoma"/>
+          <w:color w:val="1C3387"/>
+          <w:sz w:val="24"/>
+          <w:szCs w:val="24"/>
+          <w:lang w:val="pt-BR" w:eastAsia="en-GB"/>
+        </w:rPr>
+        <w:t xml:space="preserve"> funções membros sem incluir </w:t>
+      </w:r>
+      <w:proofErr w:type="spellStart"/>
+      <w:r>
+        <w:rPr>
+          <w:rFonts w:ascii="Tahoma" w:eastAsia="Times New Roman" w:hAnsi="Tahoma" w:cs="Tahoma"/>
+          <w:color w:val="1C3387"/>
+          <w:sz w:val="24"/>
+          <w:szCs w:val="24"/>
+          <w:lang w:val="pt-BR" w:eastAsia="en-GB"/>
+        </w:rPr>
+        <w:t>get</w:t>
+      </w:r>
+      <w:proofErr w:type="spellEnd"/>
+      <w:r>
+        <w:rPr>
+          <w:rFonts w:ascii="Tahoma" w:eastAsia="Times New Roman" w:hAnsi="Tahoma" w:cs="Tahoma"/>
+          <w:color w:val="1C3387"/>
+          <w:sz w:val="24"/>
+          <w:szCs w:val="24"/>
+          <w:lang w:val="pt-BR" w:eastAsia="en-GB"/>
+        </w:rPr>
+        <w:t xml:space="preserve"> e set</w:t>
       </w:r>
     </w:p>
     <w:p>
@@ -387,6 +537,7 @@
           <w:lang w:eastAsia="en-GB"/>
         </w:rPr>
       </w:pPr>
+      <w:proofErr w:type="spellStart"/>
       <w:r>
         <w:rPr>
           <w:rFonts w:ascii="Tahoma" w:eastAsia="Times New Roman" w:hAnsi="Tahoma" w:cs="Tahoma"/>
@@ -397,8 +548,35 @@
           <w:szCs w:val="24"/>
           <w:lang w:eastAsia="en-GB"/>
         </w:rPr>
-        <w:t>Requisitos de implementação</w:t>
-      </w:r>
+        <w:t>Requisitos</w:t>
+      </w:r>
+      <w:proofErr w:type="spellEnd"/>
+      <w:r>
+        <w:rPr>
+          <w:rFonts w:ascii="Tahoma" w:eastAsia="Times New Roman" w:hAnsi="Tahoma" w:cs="Tahoma"/>
+          <w:b/>
+          <w:bCs/>
+          <w:color w:val="1C3387"/>
+          <w:sz w:val="24"/>
+          <w:szCs w:val="24"/>
+          <w:lang w:eastAsia="en-GB"/>
+        </w:rPr>
+        <w:t xml:space="preserve"> de </w:t>
+      </w:r>
+      <w:proofErr w:type="spellStart"/>
+      <w:r>
+        <w:rPr>
+          <w:rFonts w:ascii="Tahoma" w:eastAsia="Times New Roman" w:hAnsi="Tahoma" w:cs="Tahoma"/>
+          <w:b/>
+          <w:bCs/>
+          <w:color w:val="1C3387"/>
+          <w:sz w:val="24"/>
+          <w:szCs w:val="24"/>
+          <w:lang w:eastAsia="en-GB"/>
+        </w:rPr>
+        <w:t>implementação</w:t>
+      </w:r>
+      <w:proofErr w:type="spellEnd"/>
     </w:p>
     <w:p>
       <w:pPr>
@@ -424,18 +602,20 @@
           <w:szCs w:val="24"/>
           <w:lang w:val="pt-BR" w:eastAsia="en-GB"/>
         </w:rPr>
-        <w:t>Cinco classes: uma superclasse e duas subclasses, e duas classes relacionadas ao projeto</w:t>
-      </w:r>
-      <w:r>
-        <w:rPr>
-          <w:rFonts w:ascii="Tahoma" w:eastAsia="Times New Roman" w:hAnsi="Tahoma" w:cs="Tahoma"/>
-          <w:color w:val="000000" w:themeColor="text1"/>
-          <w:sz w:val="24"/>
-          <w:szCs w:val="24"/>
-          <w:lang w:val="pt-BR" w:eastAsia="en-GB"/>
-        </w:rPr>
-        <w:t xml:space="preserve"> -ok</w:t>
-      </w:r>
+        <w:t xml:space="preserve">Cinco classes: uma superclasse e duas subclasses, e duas classes relacionadas ao </w:t>
+      </w:r>
+      <w:proofErr w:type="gramStart"/>
+      <w:r>
+        <w:rPr>
+          <w:rFonts w:ascii="Tahoma" w:eastAsia="Times New Roman" w:hAnsi="Tahoma" w:cs="Tahoma"/>
+          <w:color w:val="000000" w:themeColor="text1"/>
+          <w:sz w:val="24"/>
+          <w:szCs w:val="24"/>
+          <w:lang w:val="pt-BR" w:eastAsia="en-GB"/>
+        </w:rPr>
+        <w:t>projeto</w:t>
+      </w:r>
+      <w:proofErr w:type="gramEnd"/>
     </w:p>
     <w:p>
       <w:pPr>
@@ -461,17 +641,29 @@
           <w:szCs w:val="24"/>
           <w:lang w:val="pt-BR" w:eastAsia="en-GB"/>
         </w:rPr>
-        <w:t>Sempre usar o super para o máximo de reaproveitamento de código</w:t>
-      </w:r>
-      <w:r>
-        <w:rPr>
-          <w:rFonts w:ascii="Tahoma" w:eastAsia="Times New Roman" w:hAnsi="Tahoma" w:cs="Tahoma"/>
-          <w:color w:val="000000" w:themeColor="text1"/>
-          <w:sz w:val="24"/>
-          <w:szCs w:val="24"/>
-          <w:lang w:val="pt-BR" w:eastAsia="en-GB"/>
-        </w:rPr>
-        <w:t xml:space="preserve"> -ok</w:t>
+        <w:t xml:space="preserve">Sempre usar o </w:t>
+      </w:r>
+      <w:proofErr w:type="spellStart"/>
+      <w:r>
+        <w:rPr>
+          <w:rFonts w:ascii="Tahoma" w:eastAsia="Times New Roman" w:hAnsi="Tahoma" w:cs="Tahoma"/>
+          <w:color w:val="000000" w:themeColor="text1"/>
+          <w:sz w:val="24"/>
+          <w:szCs w:val="24"/>
+          <w:lang w:val="pt-BR" w:eastAsia="en-GB"/>
+        </w:rPr>
+        <w:t>super</w:t>
+      </w:r>
+      <w:proofErr w:type="spellEnd"/>
+      <w:r>
+        <w:rPr>
+          <w:rFonts w:ascii="Tahoma" w:eastAsia="Times New Roman" w:hAnsi="Tahoma" w:cs="Tahoma"/>
+          <w:color w:val="000000" w:themeColor="text1"/>
+          <w:sz w:val="24"/>
+          <w:szCs w:val="24"/>
+          <w:lang w:val="pt-BR" w:eastAsia="en-GB"/>
+        </w:rPr>
+        <w:t xml:space="preserve"> para o máximo de reaproveitamento de código</w:t>
       </w:r>
     </w:p>
     <w:p>
@@ -498,20 +690,64 @@
           <w:szCs w:val="24"/>
           <w:lang w:val="pt-BR" w:eastAsia="en-GB"/>
         </w:rPr>
-        <w:t xml:space="preserve">Diagrama de classes (obrigatório salvar também o png do diagrama no gitHub) </w:t>
-      </w:r>
-      <w:r>
-        <w:rPr>
-          <w:rFonts w:ascii="Tahoma" w:eastAsia="Times New Roman" w:hAnsi="Tahoma" w:cs="Tahoma"/>
-          <w:color w:val="000000" w:themeColor="text1"/>
-          <w:sz w:val="24"/>
-          <w:szCs w:val="24"/>
-          <w:lang w:val="pt-BR" w:eastAsia="en-GB"/>
-        </w:rPr>
-        <w:t xml:space="preserve"> -ok</w:t>
-      </w:r>
-      <w:bookmarkStart w:id="0" w:name="_GoBack"/>
-      <w:bookmarkEnd w:id="0"/>
+        <w:t xml:space="preserve">Diagrama de classes </w:t>
+      </w:r>
+      <w:proofErr w:type="gramStart"/>
+      <w:r>
+        <w:rPr>
+          <w:rFonts w:ascii="Tahoma" w:eastAsia="Times New Roman" w:hAnsi="Tahoma" w:cs="Tahoma"/>
+          <w:color w:val="000000" w:themeColor="text1"/>
+          <w:sz w:val="24"/>
+          <w:szCs w:val="24"/>
+          <w:lang w:val="pt-BR" w:eastAsia="en-GB"/>
+        </w:rPr>
+        <w:t xml:space="preserve">(obrigatório salvar também o </w:t>
+      </w:r>
+      <w:proofErr w:type="spellStart"/>
+      <w:r>
+        <w:rPr>
+          <w:rFonts w:ascii="Tahoma" w:eastAsia="Times New Roman" w:hAnsi="Tahoma" w:cs="Tahoma"/>
+          <w:color w:val="000000" w:themeColor="text1"/>
+          <w:sz w:val="24"/>
+          <w:szCs w:val="24"/>
+          <w:lang w:val="pt-BR" w:eastAsia="en-GB"/>
+        </w:rPr>
+        <w:t>png</w:t>
+      </w:r>
+      <w:proofErr w:type="spellEnd"/>
+      <w:r>
+        <w:rPr>
+          <w:rFonts w:ascii="Tahoma" w:eastAsia="Times New Roman" w:hAnsi="Tahoma" w:cs="Tahoma"/>
+          <w:color w:val="000000" w:themeColor="text1"/>
+          <w:sz w:val="24"/>
+          <w:szCs w:val="24"/>
+          <w:lang w:val="pt-BR" w:eastAsia="en-GB"/>
+        </w:rPr>
+        <w:t xml:space="preserve"> do diagrama no </w:t>
+      </w:r>
+      <w:proofErr w:type="spellStart"/>
+      <w:r>
+        <w:rPr>
+          <w:rFonts w:ascii="Tahoma" w:eastAsia="Times New Roman" w:hAnsi="Tahoma" w:cs="Tahoma"/>
+          <w:color w:val="000000" w:themeColor="text1"/>
+          <w:sz w:val="24"/>
+          <w:szCs w:val="24"/>
+          <w:lang w:val="pt-BR" w:eastAsia="en-GB"/>
+        </w:rPr>
+        <w:t>gitHub</w:t>
+      </w:r>
+      <w:proofErr w:type="spellEnd"/>
+      <w:proofErr w:type="gramEnd"/>
+      <w:r>
+        <w:rPr>
+          <w:rFonts w:ascii="Tahoma" w:eastAsia="Times New Roman" w:hAnsi="Tahoma" w:cs="Tahoma"/>
+          <w:color w:val="000000" w:themeColor="text1"/>
+          <w:sz w:val="24"/>
+          <w:szCs w:val="24"/>
+          <w:lang w:val="pt-BR" w:eastAsia="en-GB"/>
+        </w:rPr>
+        <w:t xml:space="preserve">) </w:t>
+      </w:r>
     </w:p>
     <w:p>
       <w:pPr>
@@ -594,17 +830,39 @@
           <w:szCs w:val="24"/>
           <w:lang w:val="pt-BR" w:eastAsia="en-GB"/>
         </w:rPr>
-        <w:t>Dois construtores</w:t>
-      </w:r>
-      <w:r>
-        <w:rPr>
-          <w:rFonts w:ascii="Tahoma" w:eastAsia="Times New Roman" w:hAnsi="Tahoma" w:cs="Tahoma"/>
-          <w:color w:val="000000" w:themeColor="text1"/>
-          <w:sz w:val="24"/>
-          <w:szCs w:val="24"/>
-          <w:lang w:val="pt-BR" w:eastAsia="en-GB"/>
-        </w:rPr>
-        <w:t xml:space="preserve"> –ok Device.java,IPad.java,IPadAir.java,IPadMini.java</w:t>
+        <w:t xml:space="preserve">Dois </w:t>
+      </w:r>
+      <w:proofErr w:type="gramStart"/>
+      <w:r>
+        <w:rPr>
+          <w:rFonts w:ascii="Tahoma" w:eastAsia="Times New Roman" w:hAnsi="Tahoma" w:cs="Tahoma"/>
+          <w:color w:val="000000" w:themeColor="text1"/>
+          <w:sz w:val="24"/>
+          <w:szCs w:val="24"/>
+          <w:lang w:val="pt-BR" w:eastAsia="en-GB"/>
+        </w:rPr>
+        <w:t>construtores</w:t>
+      </w:r>
+      <w:r>
+        <w:rPr>
+          <w:rFonts w:ascii="Tahoma" w:eastAsia="Times New Roman" w:hAnsi="Tahoma" w:cs="Tahoma"/>
+          <w:color w:val="000000" w:themeColor="text1"/>
+          <w:sz w:val="24"/>
+          <w:szCs w:val="24"/>
+          <w:lang w:val="pt-BR" w:eastAsia="en-GB"/>
+        </w:rPr>
+        <w:t xml:space="preserve"> –ok</w:t>
+      </w:r>
+      <w:proofErr w:type="gramEnd"/>
+      <w:r>
+        <w:rPr>
+          <w:rFonts w:ascii="Tahoma" w:eastAsia="Times New Roman" w:hAnsi="Tahoma" w:cs="Tahoma"/>
+          <w:color w:val="000000" w:themeColor="text1"/>
+          <w:sz w:val="24"/>
+          <w:szCs w:val="24"/>
+          <w:lang w:val="pt-BR" w:eastAsia="en-GB"/>
+        </w:rPr>
+        <w:t xml:space="preserve"> Device.java,IPad.java,IPadAir.java,IPadMini.java</w:t>
       </w:r>
     </w:p>
     <w:p>
@@ -631,17 +889,61 @@
           <w:szCs w:val="24"/>
           <w:lang w:val="pt-BR" w:eastAsia="en-GB"/>
         </w:rPr>
-        <w:t>Um atributo static. </w:t>
-      </w:r>
-      <w:r>
-        <w:rPr>
-          <w:rFonts w:ascii="Tahoma" w:eastAsia="Times New Roman" w:hAnsi="Tahoma" w:cs="Tahoma"/>
-          <w:color w:val="000000" w:themeColor="text1"/>
-          <w:sz w:val="24"/>
-          <w:szCs w:val="24"/>
-          <w:lang w:val="pt-BR" w:eastAsia="en-GB"/>
-        </w:rPr>
-        <w:t>– ok IPad.java,IPadAir.java,IPadMini.java</w:t>
+        <w:t xml:space="preserve">Um atributo </w:t>
+      </w:r>
+      <w:proofErr w:type="spellStart"/>
+      <w:r>
+        <w:rPr>
+          <w:rFonts w:ascii="Tahoma" w:eastAsia="Times New Roman" w:hAnsi="Tahoma" w:cs="Tahoma"/>
+          <w:color w:val="000000" w:themeColor="text1"/>
+          <w:sz w:val="24"/>
+          <w:szCs w:val="24"/>
+          <w:lang w:val="pt-BR" w:eastAsia="en-GB"/>
+        </w:rPr>
+        <w:t>static</w:t>
+      </w:r>
+      <w:proofErr w:type="spellEnd"/>
+      <w:r>
+        <w:rPr>
+          <w:rFonts w:ascii="Tahoma" w:eastAsia="Times New Roman" w:hAnsi="Tahoma" w:cs="Tahoma"/>
+          <w:color w:val="000000" w:themeColor="text1"/>
+          <w:sz w:val="24"/>
+          <w:szCs w:val="24"/>
+          <w:lang w:val="pt-BR" w:eastAsia="en-GB"/>
+        </w:rPr>
+        <w:t>. </w:t>
+      </w:r>
+      <w:r>
+        <w:rPr>
+          <w:rFonts w:ascii="Tahoma" w:eastAsia="Times New Roman" w:hAnsi="Tahoma" w:cs="Tahoma"/>
+          <w:color w:val="000000" w:themeColor="text1"/>
+          <w:sz w:val="24"/>
+          <w:szCs w:val="24"/>
+          <w:lang w:val="pt-BR" w:eastAsia="en-GB"/>
+        </w:rPr>
+        <w:t xml:space="preserve">– ok </w:t>
+      </w:r>
+      <w:proofErr w:type="gramStart"/>
+      <w:r>
+        <w:rPr>
+          <w:rFonts w:ascii="Tahoma" w:eastAsia="Times New Roman" w:hAnsi="Tahoma" w:cs="Tahoma"/>
+          <w:color w:val="000000" w:themeColor="text1"/>
+          <w:sz w:val="24"/>
+          <w:szCs w:val="24"/>
+          <w:lang w:val="pt-BR" w:eastAsia="en-GB"/>
+        </w:rPr>
+        <w:t>IPad</w:t>
+      </w:r>
+      <w:proofErr w:type="gramEnd"/>
+      <w:r>
+        <w:rPr>
+          <w:rFonts w:ascii="Tahoma" w:eastAsia="Times New Roman" w:hAnsi="Tahoma" w:cs="Tahoma"/>
+          <w:color w:val="000000" w:themeColor="text1"/>
+          <w:sz w:val="24"/>
+          <w:szCs w:val="24"/>
+          <w:lang w:val="pt-BR" w:eastAsia="en-GB"/>
+        </w:rPr>
+        <w:t>.java,IPadAir.java,IPadMini.java</w:t>
       </w:r>
     </w:p>
     <w:p>
@@ -668,17 +970,63 @@
           <w:szCs w:val="24"/>
           <w:lang w:val="pt-BR" w:eastAsia="en-GB"/>
         </w:rPr>
-        <w:t>Um atributo const static</w:t>
-      </w:r>
-      <w:r>
-        <w:rPr>
-          <w:rFonts w:ascii="Tahoma" w:eastAsia="Times New Roman" w:hAnsi="Tahoma" w:cs="Tahoma"/>
-          <w:color w:val="000000" w:themeColor="text1"/>
-          <w:sz w:val="24"/>
-          <w:szCs w:val="24"/>
-          <w:lang w:val="pt-BR" w:eastAsia="en-GB"/>
-        </w:rPr>
-        <w:t xml:space="preserve"> –ok IPad.java,IPadAir.java,IPadMini.java</w:t>
+        <w:t xml:space="preserve">Um atributo </w:t>
+      </w:r>
+      <w:proofErr w:type="spellStart"/>
+      <w:r>
+        <w:rPr>
+          <w:rFonts w:ascii="Tahoma" w:eastAsia="Times New Roman" w:hAnsi="Tahoma" w:cs="Tahoma"/>
+          <w:color w:val="000000" w:themeColor="text1"/>
+          <w:sz w:val="24"/>
+          <w:szCs w:val="24"/>
+          <w:lang w:val="pt-BR" w:eastAsia="en-GB"/>
+        </w:rPr>
+        <w:t>const</w:t>
+      </w:r>
+      <w:proofErr w:type="spellEnd"/>
+      <w:r>
+        <w:rPr>
+          <w:rFonts w:ascii="Tahoma" w:eastAsia="Times New Roman" w:hAnsi="Tahoma" w:cs="Tahoma"/>
+          <w:color w:val="000000" w:themeColor="text1"/>
+          <w:sz w:val="24"/>
+          <w:szCs w:val="24"/>
+          <w:lang w:val="pt-BR" w:eastAsia="en-GB"/>
+        </w:rPr>
+        <w:t xml:space="preserve"> </w:t>
+      </w:r>
+      <w:proofErr w:type="spellStart"/>
+      <w:proofErr w:type="gramStart"/>
+      <w:r>
+        <w:rPr>
+          <w:rFonts w:ascii="Tahoma" w:eastAsia="Times New Roman" w:hAnsi="Tahoma" w:cs="Tahoma"/>
+          <w:color w:val="000000" w:themeColor="text1"/>
+          <w:sz w:val="24"/>
+          <w:szCs w:val="24"/>
+          <w:lang w:val="pt-BR" w:eastAsia="en-GB"/>
+        </w:rPr>
+        <w:t>static</w:t>
+      </w:r>
+      <w:proofErr w:type="spellEnd"/>
+      <w:r>
+        <w:rPr>
+          <w:rFonts w:ascii="Tahoma" w:eastAsia="Times New Roman" w:hAnsi="Tahoma" w:cs="Tahoma"/>
+          <w:color w:val="000000" w:themeColor="text1"/>
+          <w:sz w:val="24"/>
+          <w:szCs w:val="24"/>
+          <w:lang w:val="pt-BR" w:eastAsia="en-GB"/>
+        </w:rPr>
+        <w:t xml:space="preserve"> –ok</w:t>
+      </w:r>
+      <w:proofErr w:type="gramEnd"/>
+      <w:r>
+        <w:rPr>
+          <w:rFonts w:ascii="Tahoma" w:eastAsia="Times New Roman" w:hAnsi="Tahoma" w:cs="Tahoma"/>
+          <w:color w:val="000000" w:themeColor="text1"/>
+          <w:sz w:val="24"/>
+          <w:szCs w:val="24"/>
+          <w:lang w:val="pt-BR" w:eastAsia="en-GB"/>
+        </w:rPr>
+        <w:t xml:space="preserve"> IPad.java,IPadAir.java,IPadMini.java</w:t>
       </w:r>
     </w:p>
     <w:p>
@@ -703,7 +1051,31 @@
           <w:szCs w:val="24"/>
           <w:lang w:val="pt-BR" w:eastAsia="en-GB"/>
         </w:rPr>
-        <w:t>Correta modelagem dos statics?</w:t>
+        <w:t xml:space="preserve">Correta modelagem dos </w:t>
+      </w:r>
+      <w:proofErr w:type="spellStart"/>
+      <w:r>
+        <w:rPr>
+          <w:rFonts w:ascii="Tahoma" w:eastAsia="Times New Roman" w:hAnsi="Tahoma" w:cs="Tahoma"/>
+          <w:i/>
+          <w:color w:val="000000" w:themeColor="text1"/>
+          <w:sz w:val="24"/>
+          <w:szCs w:val="24"/>
+          <w:lang w:val="pt-BR" w:eastAsia="en-GB"/>
+        </w:rPr>
+        <w:t>statics</w:t>
+      </w:r>
+      <w:proofErr w:type="spellEnd"/>
+      <w:r>
+        <w:rPr>
+          <w:rFonts w:ascii="Tahoma" w:eastAsia="Times New Roman" w:hAnsi="Tahoma" w:cs="Tahoma"/>
+          <w:i/>
+          <w:color w:val="000000" w:themeColor="text1"/>
+          <w:sz w:val="24"/>
+          <w:szCs w:val="24"/>
+          <w:lang w:val="pt-BR" w:eastAsia="en-GB"/>
+        </w:rPr>
+        <w:t>?</w:t>
       </w:r>
     </w:p>
     <w:p>
@@ -730,17 +1102,51 @@
           <w:szCs w:val="24"/>
           <w:lang w:val="pt-BR" w:eastAsia="en-GB"/>
         </w:rPr>
-        <w:t>Um array</w:t>
-      </w:r>
-      <w:r>
-        <w:rPr>
-          <w:rFonts w:ascii="Tahoma" w:eastAsia="Times New Roman" w:hAnsi="Tahoma" w:cs="Tahoma"/>
-          <w:color w:val="000000" w:themeColor="text1"/>
-          <w:sz w:val="24"/>
-          <w:szCs w:val="24"/>
-          <w:lang w:val="pt-BR" w:eastAsia="en-GB"/>
-        </w:rPr>
-        <w:t xml:space="preserve"> – ok IPadAir.java,IPadMini.java</w:t>
+        <w:t xml:space="preserve">Um </w:t>
+      </w:r>
+      <w:proofErr w:type="spellStart"/>
+      <w:r>
+        <w:rPr>
+          <w:rFonts w:ascii="Tahoma" w:eastAsia="Times New Roman" w:hAnsi="Tahoma" w:cs="Tahoma"/>
+          <w:color w:val="000000" w:themeColor="text1"/>
+          <w:sz w:val="24"/>
+          <w:szCs w:val="24"/>
+          <w:lang w:val="pt-BR" w:eastAsia="en-GB"/>
+        </w:rPr>
+        <w:t>array</w:t>
+      </w:r>
+      <w:proofErr w:type="spellEnd"/>
+      <w:r>
+        <w:rPr>
+          <w:rFonts w:ascii="Tahoma" w:eastAsia="Times New Roman" w:hAnsi="Tahoma" w:cs="Tahoma"/>
+          <w:color w:val="000000" w:themeColor="text1"/>
+          <w:sz w:val="24"/>
+          <w:szCs w:val="24"/>
+          <w:lang w:val="pt-BR" w:eastAsia="en-GB"/>
+        </w:rPr>
+        <w:t xml:space="preserve"> – ok </w:t>
+      </w:r>
+      <w:proofErr w:type="gramStart"/>
+      <w:r>
+        <w:rPr>
+          <w:rFonts w:ascii="Tahoma" w:eastAsia="Times New Roman" w:hAnsi="Tahoma" w:cs="Tahoma"/>
+          <w:color w:val="000000" w:themeColor="text1"/>
+          <w:sz w:val="24"/>
+          <w:szCs w:val="24"/>
+          <w:lang w:val="pt-BR" w:eastAsia="en-GB"/>
+        </w:rPr>
+        <w:t>IPadAir</w:t>
+      </w:r>
+      <w:proofErr w:type="gramEnd"/>
+      <w:r>
+        <w:rPr>
+          <w:rFonts w:ascii="Tahoma" w:eastAsia="Times New Roman" w:hAnsi="Tahoma" w:cs="Tahoma"/>
+          <w:color w:val="000000" w:themeColor="text1"/>
+          <w:sz w:val="24"/>
+          <w:szCs w:val="24"/>
+          <w:lang w:val="pt-BR" w:eastAsia="en-GB"/>
+        </w:rPr>
+        <w:t>.java,IPadMini.java</w:t>
       </w:r>
     </w:p>
     <w:p>
@@ -767,8 +1173,42 @@
           <w:szCs w:val="24"/>
           <w:lang w:val="pt-BR" w:eastAsia="en-GB"/>
         </w:rPr>
-        <w:t>Método static – deve ser chamado no main</w:t>
-      </w:r>
+        <w:t xml:space="preserve">Método </w:t>
+      </w:r>
+      <w:proofErr w:type="spellStart"/>
+      <w:r>
+        <w:rPr>
+          <w:rFonts w:ascii="Tahoma" w:eastAsia="Times New Roman" w:hAnsi="Tahoma" w:cs="Tahoma"/>
+          <w:color w:val="000000" w:themeColor="text1"/>
+          <w:sz w:val="24"/>
+          <w:szCs w:val="24"/>
+          <w:lang w:val="pt-BR" w:eastAsia="en-GB"/>
+        </w:rPr>
+        <w:t>static</w:t>
+      </w:r>
+      <w:proofErr w:type="spellEnd"/>
+      <w:r>
+        <w:rPr>
+          <w:rFonts w:ascii="Tahoma" w:eastAsia="Times New Roman" w:hAnsi="Tahoma" w:cs="Tahoma"/>
+          <w:color w:val="000000" w:themeColor="text1"/>
+          <w:sz w:val="24"/>
+          <w:szCs w:val="24"/>
+          <w:lang w:val="pt-BR" w:eastAsia="en-GB"/>
+        </w:rPr>
+        <w:t xml:space="preserve"> – deve ser chamado no </w:t>
+      </w:r>
+      <w:proofErr w:type="spellStart"/>
+      <w:r>
+        <w:rPr>
+          <w:rFonts w:ascii="Tahoma" w:eastAsia="Times New Roman" w:hAnsi="Tahoma" w:cs="Tahoma"/>
+          <w:color w:val="000000" w:themeColor="text1"/>
+          <w:sz w:val="24"/>
+          <w:szCs w:val="24"/>
+          <w:lang w:val="pt-BR" w:eastAsia="en-GB"/>
+        </w:rPr>
+        <w:t>main</w:t>
+      </w:r>
+      <w:proofErr w:type="spellEnd"/>
       <w:r>
         <w:rPr>
           <w:rFonts w:ascii="Tahoma" w:eastAsia="Times New Roman" w:hAnsi="Tahoma" w:cs="Tahoma"/>
@@ -826,6 +1266,8 @@
         </w:rPr>
         <w:t>@</w:t>
       </w:r>
+      <w:proofErr w:type="spellStart"/>
+      <w:proofErr w:type="gramStart"/>
       <w:r>
         <w:rPr>
           <w:rFonts w:ascii="Tahoma" w:eastAsia="Times New Roman" w:hAnsi="Tahoma" w:cs="Tahoma"/>
@@ -836,15 +1278,27 @@
         </w:rPr>
         <w:t>override</w:t>
       </w:r>
-      <w:r>
-        <w:rPr>
-          <w:rFonts w:ascii="Tahoma" w:eastAsia="Times New Roman" w:hAnsi="Tahoma" w:cs="Tahoma"/>
-          <w:color w:val="000000" w:themeColor="text1"/>
-          <w:sz w:val="24"/>
-          <w:szCs w:val="24"/>
-          <w:lang w:val="pt-BR" w:eastAsia="en-GB"/>
-        </w:rPr>
-        <w:t xml:space="preserve"> –ok IPad.java, IPadAir.java,IPadMini.java</w:t>
+      <w:proofErr w:type="spellEnd"/>
+      <w:r>
+        <w:rPr>
+          <w:rFonts w:ascii="Tahoma" w:eastAsia="Times New Roman" w:hAnsi="Tahoma" w:cs="Tahoma"/>
+          <w:color w:val="000000" w:themeColor="text1"/>
+          <w:sz w:val="24"/>
+          <w:szCs w:val="24"/>
+          <w:lang w:val="pt-BR" w:eastAsia="en-GB"/>
+        </w:rPr>
+        <w:t xml:space="preserve"> –ok</w:t>
+      </w:r>
+      <w:proofErr w:type="gramEnd"/>
+      <w:r>
+        <w:rPr>
+          <w:rFonts w:ascii="Tahoma" w:eastAsia="Times New Roman" w:hAnsi="Tahoma" w:cs="Tahoma"/>
+          <w:color w:val="000000" w:themeColor="text1"/>
+          <w:sz w:val="24"/>
+          <w:szCs w:val="24"/>
+          <w:lang w:val="pt-BR" w:eastAsia="en-GB"/>
+        </w:rPr>
+        <w:t xml:space="preserve"> IPad.java, IPadAir.java,IPadMini.java</w:t>
       </w:r>
     </w:p>
     <w:p>
@@ -871,8 +1325,9 @@
           <w:szCs w:val="27"/>
           <w:lang w:val="pt-BR" w:eastAsia="en-GB"/>
         </w:rPr>
-        <w:t>Usar Protected acessando diretamente os atributos na classe derivada</w:t>
-      </w:r>
+        <w:t xml:space="preserve">Usar </w:t>
+      </w:r>
+      <w:proofErr w:type="spellStart"/>
       <w:r>
         <w:rPr>
           <w:rFonts w:ascii="&amp;apos" w:eastAsia="Times New Roman" w:hAnsi="&amp;apos" w:cs="Times New Roman"/>
@@ -881,7 +1336,50 @@
           <w:szCs w:val="27"/>
           <w:lang w:val="pt-BR" w:eastAsia="en-GB"/>
         </w:rPr>
-        <w:t xml:space="preserve"> –ok </w:t>
+        <w:t>Protected</w:t>
+      </w:r>
+      <w:proofErr w:type="spellEnd"/>
+      <w:r>
+        <w:rPr>
+          <w:rFonts w:ascii="&amp;apos" w:eastAsia="Times New Roman" w:hAnsi="&amp;apos" w:cs="Times New Roman"/>
+          <w:color w:val="000000"/>
+          <w:sz w:val="27"/>
+          <w:szCs w:val="27"/>
+          <w:lang w:val="pt-BR" w:eastAsia="en-GB"/>
+        </w:rPr>
+        <w:t xml:space="preserve"> acessando diretamente os atributos na classe </w:t>
+      </w:r>
+      <w:proofErr w:type="gramStart"/>
+      <w:r>
+        <w:rPr>
+          <w:rFonts w:ascii="&amp;apos" w:eastAsia="Times New Roman" w:hAnsi="&amp;apos" w:cs="Times New Roman"/>
+          <w:color w:val="000000"/>
+          <w:sz w:val="27"/>
+          <w:szCs w:val="27"/>
+          <w:lang w:val="pt-BR" w:eastAsia="en-GB"/>
+        </w:rPr>
+        <w:t>derivada</w:t>
+      </w:r>
+      <w:r>
+        <w:rPr>
+          <w:rFonts w:ascii="&amp;apos" w:eastAsia="Times New Roman" w:hAnsi="&amp;apos" w:cs="Times New Roman"/>
+          <w:color w:val="000000"/>
+          <w:sz w:val="27"/>
+          <w:szCs w:val="27"/>
+          <w:lang w:val="pt-BR" w:eastAsia="en-GB"/>
+        </w:rPr>
+        <w:t xml:space="preserve"> –ok</w:t>
+      </w:r>
+      <w:proofErr w:type="gramEnd"/>
+      <w:r>
+        <w:rPr>
+          <w:rFonts w:ascii="&amp;apos" w:eastAsia="Times New Roman" w:hAnsi="&amp;apos" w:cs="Times New Roman"/>
+          <w:color w:val="000000"/>
+          <w:sz w:val="27"/>
+          <w:szCs w:val="27"/>
+          <w:lang w:val="pt-BR" w:eastAsia="en-GB"/>
+        </w:rPr>
+        <w:t xml:space="preserve"> </w:t>
       </w:r>
       <w:r>
         <w:rPr>
@@ -938,8 +1436,9 @@
           <w:szCs w:val="27"/>
           <w:lang w:val="pt-BR" w:eastAsia="en-GB"/>
         </w:rPr>
-        <w:t xml:space="preserve"> no main</w:t>
-      </w:r>
+        <w:t xml:space="preserve"> no </w:t>
+      </w:r>
+      <w:proofErr w:type="spellStart"/>
       <w:r>
         <w:rPr>
           <w:rFonts w:ascii="&amp;apos" w:eastAsia="Times New Roman" w:hAnsi="&amp;apos" w:cs="Times New Roman"/>
@@ -948,8 +1447,21 @@
           <w:szCs w:val="27"/>
           <w:lang w:val="pt-BR" w:eastAsia="en-GB"/>
         </w:rPr>
+        <w:t>main</w:t>
+      </w:r>
+      <w:proofErr w:type="spellEnd"/>
+      <w:r>
+        <w:rPr>
+          <w:rFonts w:ascii="&amp;apos" w:eastAsia="Times New Roman" w:hAnsi="&amp;apos" w:cs="Times New Roman"/>
+          <w:color w:val="000000"/>
+          <w:sz w:val="27"/>
+          <w:szCs w:val="27"/>
+          <w:lang w:val="pt-BR" w:eastAsia="en-GB"/>
+        </w:rPr>
         <w:t xml:space="preserve"> -ok</w:t>
       </w:r>
+      <w:bookmarkStart w:id="0" w:name="_GoBack"/>
+      <w:bookmarkEnd w:id="0"/>
     </w:p>
     <w:p>
       <w:pPr>
@@ -2475,7 +2987,7 @@
   <a:extraClrSchemeLst/>
   <a:extLst>
     <a:ext uri="{05A4C25C-085E-4340-85A3-A5531E510DB2}">
-      <thm15:themeFamily xmlns="" xmlns:thm15="http://schemas.microsoft.com/office/thememl/2012/main" name="Office Theme" id="{62F939B6-93AF-4DB8-9C6B-D6C7DFDC589F}" vid="{4A3C46E8-61CC-4603-A589-7422A47A8E4A}"/>
+      <thm15:themeFamily xmlns:thm15="http://schemas.microsoft.com/office/thememl/2012/main" xmlns="" name="Office Theme" id="{62F939B6-93AF-4DB8-9C6B-D6C7DFDC589F}" vid="{4A3C46E8-61CC-4603-A589-7422A47A8E4A}"/>
     </a:ext>
   </a:extLst>
 </a:theme>

</xml_diff>

<commit_message>
Novo Documento de requisitos-java
</commit_message>
<xml_diff>
--- a/Documento de requisitos - Java.docx
+++ b/Documento de requisitos - Java.docx
@@ -619,6 +619,79 @@
     </w:p>
     <w:p>
       <w:pPr>
+        <w:spacing w:before="100" w:beforeAutospacing="1" w:after="100" w:afterAutospacing="1" w:line="240" w:lineRule="auto"/>
+        <w:rPr>
+          <w:rFonts w:ascii="Tahoma" w:eastAsia="Times New Roman" w:hAnsi="Tahoma" w:cs="Tahoma"/>
+          <w:color w:val="000000" w:themeColor="text1"/>
+          <w:sz w:val="24"/>
+          <w:szCs w:val="24"/>
+          <w:lang w:val="pt-BR" w:eastAsia="en-GB"/>
+        </w:rPr>
+      </w:pPr>
+      <w:r>
+        <w:rPr>
+          <w:rFonts w:ascii="Tahoma" w:eastAsia="Times New Roman" w:hAnsi="Tahoma" w:cs="Tahoma"/>
+          <w:color w:val="000000" w:themeColor="text1"/>
+          <w:sz w:val="24"/>
+          <w:szCs w:val="24"/>
+          <w:lang w:val="pt-BR" w:eastAsia="en-GB"/>
+        </w:rPr>
+        <w:t xml:space="preserve">          </w:t>
+      </w:r>
+      <w:r>
+        <w:rPr>
+          <w:rFonts w:ascii="Tahoma" w:eastAsia="Times New Roman" w:hAnsi="Tahoma" w:cs="Tahoma"/>
+          <w:noProof/>
+          <w:color w:val="000000" w:themeColor="text1"/>
+          <w:sz w:val="24"/>
+          <w:szCs w:val="24"/>
+          <w:lang w:val="pt-BR" w:eastAsia="pt-BR"/>
+        </w:rPr>
+        <w:drawing>
+          <wp:inline distT="0" distB="0" distL="0" distR="0" wp14:anchorId="4965ABBD" wp14:editId="70EE697B">
+            <wp:extent cx="3064035" cy="174423"/>
+            <wp:effectExtent l="0" t="0" r="0" b="0"/>
+            <wp:docPr id="2" name="Imagem 2"/>
+            <wp:cNvGraphicFramePr>
+              <a:graphicFrameLocks xmlns:a="http://schemas.openxmlformats.org/drawingml/2006/main" noChangeAspect="1"/>
+            </wp:cNvGraphicFramePr>
+            <a:graphic xmlns:a="http://schemas.openxmlformats.org/drawingml/2006/main">
+              <a:graphicData uri="http://schemas.openxmlformats.org/drawingml/2006/picture">
+                <pic:pic xmlns:pic="http://schemas.openxmlformats.org/drawingml/2006/picture">
+                  <pic:nvPicPr>
+                    <pic:cNvPr id="0" name="11063B7.tmp"/>
+                    <pic:cNvPicPr/>
+                  </pic:nvPicPr>
+                  <pic:blipFill>
+                    <a:blip r:embed="rId6">
+                      <a:extLst>
+                        <a:ext uri="{28A0092B-C50C-407E-A947-70E740481C1C}">
+                          <a14:useLocalDpi xmlns:a14="http://schemas.microsoft.com/office/drawing/2010/main" val="0"/>
+                        </a:ext>
+                      </a:extLst>
+                    </a:blip>
+                    <a:stretch>
+                      <a:fillRect/>
+                    </a:stretch>
+                  </pic:blipFill>
+                  <pic:spPr>
+                    <a:xfrm>
+                      <a:off x="0" y="0"/>
+                      <a:ext cx="3107149" cy="176877"/>
+                    </a:xfrm>
+                    <a:prstGeom prst="rect">
+                      <a:avLst/>
+                    </a:prstGeom>
+                  </pic:spPr>
+                </pic:pic>
+              </a:graphicData>
+            </a:graphic>
+          </wp:inline>
+        </w:drawing>
+      </w:r>
+    </w:p>
+    <w:p>
+      <w:pPr>
         <w:numPr>
           <w:ilvl w:val="0"/>
           <w:numId w:val="2"/>
@@ -690,42 +763,32 @@
           <w:szCs w:val="24"/>
           <w:lang w:val="pt-BR" w:eastAsia="en-GB"/>
         </w:rPr>
-        <w:t xml:space="preserve">Diagrama de classes </w:t>
-      </w:r>
+        <w:t xml:space="preserve">Diagrama de classes (obrigatório salvar também o </w:t>
+      </w:r>
+      <w:proofErr w:type="spellStart"/>
+      <w:r>
+        <w:rPr>
+          <w:rFonts w:ascii="Tahoma" w:eastAsia="Times New Roman" w:hAnsi="Tahoma" w:cs="Tahoma"/>
+          <w:color w:val="000000" w:themeColor="text1"/>
+          <w:sz w:val="24"/>
+          <w:szCs w:val="24"/>
+          <w:lang w:val="pt-BR" w:eastAsia="en-GB"/>
+        </w:rPr>
+        <w:t>png</w:t>
+      </w:r>
+      <w:proofErr w:type="spellEnd"/>
+      <w:r>
+        <w:rPr>
+          <w:rFonts w:ascii="Tahoma" w:eastAsia="Times New Roman" w:hAnsi="Tahoma" w:cs="Tahoma"/>
+          <w:color w:val="000000" w:themeColor="text1"/>
+          <w:sz w:val="24"/>
+          <w:szCs w:val="24"/>
+          <w:lang w:val="pt-BR" w:eastAsia="en-GB"/>
+        </w:rPr>
+        <w:t xml:space="preserve"> do diagrama no </w:t>
+      </w:r>
+      <w:proofErr w:type="spellStart"/>
       <w:proofErr w:type="gramStart"/>
-      <w:r>
-        <w:rPr>
-          <w:rFonts w:ascii="Tahoma" w:eastAsia="Times New Roman" w:hAnsi="Tahoma" w:cs="Tahoma"/>
-          <w:color w:val="000000" w:themeColor="text1"/>
-          <w:sz w:val="24"/>
-          <w:szCs w:val="24"/>
-          <w:lang w:val="pt-BR" w:eastAsia="en-GB"/>
-        </w:rPr>
-        <w:t xml:space="preserve">(obrigatório salvar também o </w:t>
-      </w:r>
-      <w:proofErr w:type="spellStart"/>
-      <w:r>
-        <w:rPr>
-          <w:rFonts w:ascii="Tahoma" w:eastAsia="Times New Roman" w:hAnsi="Tahoma" w:cs="Tahoma"/>
-          <w:color w:val="000000" w:themeColor="text1"/>
-          <w:sz w:val="24"/>
-          <w:szCs w:val="24"/>
-          <w:lang w:val="pt-BR" w:eastAsia="en-GB"/>
-        </w:rPr>
-        <w:t>png</w:t>
-      </w:r>
-      <w:proofErr w:type="spellEnd"/>
-      <w:r>
-        <w:rPr>
-          <w:rFonts w:ascii="Tahoma" w:eastAsia="Times New Roman" w:hAnsi="Tahoma" w:cs="Tahoma"/>
-          <w:color w:val="000000" w:themeColor="text1"/>
-          <w:sz w:val="24"/>
-          <w:szCs w:val="24"/>
-          <w:lang w:val="pt-BR" w:eastAsia="en-GB"/>
-        </w:rPr>
-        <w:t xml:space="preserve"> do diagrama no </w:t>
-      </w:r>
-      <w:proofErr w:type="spellStart"/>
       <w:r>
         <w:rPr>
           <w:rFonts w:ascii="Tahoma" w:eastAsia="Times New Roman" w:hAnsi="Tahoma" w:cs="Tahoma"/>
@@ -803,7 +866,298 @@
           <w:szCs w:val="24"/>
           <w:lang w:val="pt-BR" w:eastAsia="en-GB"/>
         </w:rPr>
-        <w:t xml:space="preserve"> -ok</w:t>
+        <w:t xml:space="preserve"> </w:t>
+      </w:r>
+    </w:p>
+    <w:p>
+      <w:pPr>
+        <w:spacing w:before="100" w:beforeAutospacing="1" w:after="100" w:afterAutospacing="1" w:line="240" w:lineRule="auto"/>
+        <w:ind w:left="820"/>
+        <w:rPr>
+          <w:rFonts w:ascii="Tahoma" w:eastAsia="Times New Roman" w:hAnsi="Tahoma" w:cs="Tahoma"/>
+          <w:noProof/>
+          <w:color w:val="000000" w:themeColor="text1"/>
+          <w:sz w:val="24"/>
+          <w:szCs w:val="24"/>
+          <w:lang w:val="pt-BR" w:eastAsia="pt-BR"/>
+        </w:rPr>
+      </w:pPr>
+      <w:r>
+        <w:rPr>
+          <w:rFonts w:ascii="Tahoma" w:eastAsia="Times New Roman" w:hAnsi="Tahoma" w:cs="Tahoma"/>
+          <w:noProof/>
+          <w:color w:val="000000" w:themeColor="text1"/>
+          <w:sz w:val="24"/>
+          <w:szCs w:val="24"/>
+          <w:lang w:val="pt-BR" w:eastAsia="pt-BR"/>
+        </w:rPr>
+        <w:drawing>
+          <wp:inline distT="0" distB="0" distL="0" distR="0" wp14:anchorId="22B59F34" wp14:editId="17579913">
+            <wp:extent cx="2663008" cy="1585665"/>
+            <wp:effectExtent l="0" t="0" r="4445" b="0"/>
+            <wp:docPr id="4" name="Imagem 4"/>
+            <wp:cNvGraphicFramePr>
+              <a:graphicFrameLocks xmlns:a="http://schemas.openxmlformats.org/drawingml/2006/main" noChangeAspect="1"/>
+            </wp:cNvGraphicFramePr>
+            <a:graphic xmlns:a="http://schemas.openxmlformats.org/drawingml/2006/main">
+              <a:graphicData uri="http://schemas.openxmlformats.org/drawingml/2006/picture">
+                <pic:pic xmlns:pic="http://schemas.openxmlformats.org/drawingml/2006/picture">
+                  <pic:nvPicPr>
+                    <pic:cNvPr id="0" name="110FA66.tmp"/>
+                    <pic:cNvPicPr/>
+                  </pic:nvPicPr>
+                  <pic:blipFill rotWithShape="1">
+                    <a:blip r:embed="rId7">
+                      <a:extLst>
+                        <a:ext uri="{28A0092B-C50C-407E-A947-70E740481C1C}">
+                          <a14:useLocalDpi xmlns:a14="http://schemas.microsoft.com/office/drawing/2010/main" val="0"/>
+                        </a:ext>
+                      </a:extLst>
+                    </a:blip>
+                    <a:srcRect b="32424"/>
+                    <a:stretch/>
+                  </pic:blipFill>
+                  <pic:spPr bwMode="auto">
+                    <a:xfrm>
+                      <a:off x="0" y="0"/>
+                      <a:ext cx="2664422" cy="1586507"/>
+                    </a:xfrm>
+                    <a:prstGeom prst="rect">
+                      <a:avLst/>
+                    </a:prstGeom>
+                    <a:ln>
+                      <a:noFill/>
+                    </a:ln>
+                    <a:extLst>
+                      <a:ext uri="{53640926-AAD7-44D8-BBD7-CCE9431645EC}">
+                        <a14:shadowObscured xmlns:a14="http://schemas.microsoft.com/office/drawing/2010/main"/>
+                      </a:ext>
+                    </a:extLst>
+                  </pic:spPr>
+                </pic:pic>
+              </a:graphicData>
+            </a:graphic>
+          </wp:inline>
+        </w:drawing>
+      </w:r>
+      <w:r>
+        <w:rPr>
+          <w:rFonts w:ascii="Tahoma" w:eastAsia="Times New Roman" w:hAnsi="Tahoma" w:cs="Tahoma"/>
+          <w:noProof/>
+          <w:color w:val="000000" w:themeColor="text1"/>
+          <w:sz w:val="24"/>
+          <w:szCs w:val="24"/>
+          <w:lang w:val="pt-BR" w:eastAsia="pt-BR"/>
+        </w:rPr>
+        <w:drawing>
+          <wp:inline distT="0" distB="0" distL="0" distR="0" wp14:anchorId="4D6D4D87" wp14:editId="49FBC60F">
+            <wp:extent cx="2119505" cy="1582975"/>
+            <wp:effectExtent l="0" t="0" r="0" b="0"/>
+            <wp:docPr id="5" name="Imagem 5"/>
+            <wp:cNvGraphicFramePr>
+              <a:graphicFrameLocks xmlns:a="http://schemas.openxmlformats.org/drawingml/2006/main" noChangeAspect="1"/>
+            </wp:cNvGraphicFramePr>
+            <a:graphic xmlns:a="http://schemas.openxmlformats.org/drawingml/2006/main">
+              <a:graphicData uri="http://schemas.openxmlformats.org/drawingml/2006/picture">
+                <pic:pic xmlns:pic="http://schemas.openxmlformats.org/drawingml/2006/picture">
+                  <pic:nvPicPr>
+                    <pic:cNvPr id="0" name="110B41D.tmp"/>
+                    <pic:cNvPicPr/>
+                  </pic:nvPicPr>
+                  <pic:blipFill>
+                    <a:blip r:embed="rId8">
+                      <a:extLst>
+                        <a:ext uri="{28A0092B-C50C-407E-A947-70E740481C1C}">
+                          <a14:useLocalDpi xmlns:a14="http://schemas.microsoft.com/office/drawing/2010/main" val="0"/>
+                        </a:ext>
+                      </a:extLst>
+                    </a:blip>
+                    <a:stretch>
+                      <a:fillRect/>
+                    </a:stretch>
+                  </pic:blipFill>
+                  <pic:spPr>
+                    <a:xfrm>
+                      <a:off x="0" y="0"/>
+                      <a:ext cx="2120758" cy="1583911"/>
+                    </a:xfrm>
+                    <a:prstGeom prst="rect">
+                      <a:avLst/>
+                    </a:prstGeom>
+                  </pic:spPr>
+                </pic:pic>
+              </a:graphicData>
+            </a:graphic>
+          </wp:inline>
+        </w:drawing>
+      </w:r>
+    </w:p>
+    <w:p>
+      <w:pPr>
+        <w:spacing w:before="100" w:beforeAutospacing="1" w:after="100" w:afterAutospacing="1" w:line="240" w:lineRule="auto"/>
+        <w:ind w:left="820"/>
+        <w:rPr>
+          <w:rFonts w:ascii="Tahoma" w:eastAsia="Times New Roman" w:hAnsi="Tahoma" w:cs="Tahoma"/>
+          <w:noProof/>
+          <w:color w:val="000000" w:themeColor="text1"/>
+          <w:sz w:val="24"/>
+          <w:szCs w:val="24"/>
+          <w:lang w:val="pt-BR" w:eastAsia="pt-BR"/>
+        </w:rPr>
+      </w:pPr>
+      <w:r>
+        <w:rPr>
+          <w:rFonts w:ascii="Tahoma" w:eastAsia="Times New Roman" w:hAnsi="Tahoma" w:cs="Tahoma"/>
+          <w:noProof/>
+          <w:color w:val="000000" w:themeColor="text1"/>
+          <w:sz w:val="24"/>
+          <w:szCs w:val="24"/>
+          <w:lang w:val="pt-BR" w:eastAsia="pt-BR"/>
+        </w:rPr>
+        <w:lastRenderedPageBreak/>
+        <w:drawing>
+          <wp:inline distT="0" distB="0" distL="0" distR="0" wp14:anchorId="6EF00FAD" wp14:editId="793FB1E7">
+            <wp:extent cx="2793733" cy="1960939"/>
+            <wp:effectExtent l="0" t="0" r="6985" b="1270"/>
+            <wp:docPr id="6" name="Imagem 6"/>
+            <wp:cNvGraphicFramePr>
+              <a:graphicFrameLocks xmlns:a="http://schemas.openxmlformats.org/drawingml/2006/main" noChangeAspect="1"/>
+            </wp:cNvGraphicFramePr>
+            <a:graphic xmlns:a="http://schemas.openxmlformats.org/drawingml/2006/main">
+              <a:graphicData uri="http://schemas.openxmlformats.org/drawingml/2006/picture">
+                <pic:pic xmlns:pic="http://schemas.openxmlformats.org/drawingml/2006/picture">
+                  <pic:nvPicPr>
+                    <pic:cNvPr id="0" name="110EF8C.tmp"/>
+                    <pic:cNvPicPr/>
+                  </pic:nvPicPr>
+                  <pic:blipFill>
+                    <a:blip r:embed="rId9">
+                      <a:extLst>
+                        <a:ext uri="{28A0092B-C50C-407E-A947-70E740481C1C}">
+                          <a14:useLocalDpi xmlns:a14="http://schemas.microsoft.com/office/drawing/2010/main" val="0"/>
+                        </a:ext>
+                      </a:extLst>
+                    </a:blip>
+                    <a:stretch>
+                      <a:fillRect/>
+                    </a:stretch>
+                  </pic:blipFill>
+                  <pic:spPr>
+                    <a:xfrm>
+                      <a:off x="0" y="0"/>
+                      <a:ext cx="2806900" cy="1970181"/>
+                    </a:xfrm>
+                    <a:prstGeom prst="rect">
+                      <a:avLst/>
+                    </a:prstGeom>
+                  </pic:spPr>
+                </pic:pic>
+              </a:graphicData>
+            </a:graphic>
+          </wp:inline>
+        </w:drawing>
+      </w:r>
+      <w:r>
+        <w:rPr>
+          <w:rFonts w:ascii="Tahoma" w:eastAsia="Times New Roman" w:hAnsi="Tahoma" w:cs="Tahoma"/>
+          <w:noProof/>
+          <w:color w:val="000000" w:themeColor="text1"/>
+          <w:sz w:val="24"/>
+          <w:szCs w:val="24"/>
+          <w:lang w:val="pt-BR" w:eastAsia="pt-BR"/>
+        </w:rPr>
+        <w:drawing>
+          <wp:inline distT="0" distB="0" distL="0" distR="0" wp14:anchorId="4A47FC1A" wp14:editId="4EA5A0E2">
+            <wp:extent cx="2426067" cy="1664948"/>
+            <wp:effectExtent l="0" t="0" r="0" b="0"/>
+            <wp:docPr id="7" name="Imagem 7"/>
+            <wp:cNvGraphicFramePr>
+              <a:graphicFrameLocks xmlns:a="http://schemas.openxmlformats.org/drawingml/2006/main" noChangeAspect="1"/>
+            </wp:cNvGraphicFramePr>
+            <a:graphic xmlns:a="http://schemas.openxmlformats.org/drawingml/2006/main">
+              <a:graphicData uri="http://schemas.openxmlformats.org/drawingml/2006/picture">
+                <pic:pic xmlns:pic="http://schemas.openxmlformats.org/drawingml/2006/picture">
+                  <pic:nvPicPr>
+                    <pic:cNvPr id="0" name="110A9B5.tmp"/>
+                    <pic:cNvPicPr/>
+                  </pic:nvPicPr>
+                  <pic:blipFill>
+                    <a:blip r:embed="rId10">
+                      <a:extLst>
+                        <a:ext uri="{28A0092B-C50C-407E-A947-70E740481C1C}">
+                          <a14:useLocalDpi xmlns:a14="http://schemas.microsoft.com/office/drawing/2010/main" val="0"/>
+                        </a:ext>
+                      </a:extLst>
+                    </a:blip>
+                    <a:stretch>
+                      <a:fillRect/>
+                    </a:stretch>
+                  </pic:blipFill>
+                  <pic:spPr>
+                    <a:xfrm>
+                      <a:off x="0" y="0"/>
+                      <a:ext cx="2426042" cy="1664931"/>
+                    </a:xfrm>
+                    <a:prstGeom prst="rect">
+                      <a:avLst/>
+                    </a:prstGeom>
+                  </pic:spPr>
+                </pic:pic>
+              </a:graphicData>
+            </a:graphic>
+          </wp:inline>
+        </w:drawing>
+      </w:r>
+      <w:r>
+        <w:rPr>
+          <w:rFonts w:ascii="Tahoma" w:eastAsia="Times New Roman" w:hAnsi="Tahoma" w:cs="Tahoma"/>
+          <w:noProof/>
+          <w:color w:val="000000" w:themeColor="text1"/>
+          <w:sz w:val="24"/>
+          <w:szCs w:val="24"/>
+          <w:lang w:val="pt-BR" w:eastAsia="pt-BR"/>
+        </w:rPr>
+        <w:drawing>
+          <wp:inline distT="0" distB="0" distL="0" distR="0" wp14:anchorId="4872FEA8" wp14:editId="7ED5BCBF">
+            <wp:extent cx="3218900" cy="2400321"/>
+            <wp:effectExtent l="0" t="0" r="635" b="0"/>
+            <wp:docPr id="9" name="Imagem 9"/>
+            <wp:cNvGraphicFramePr>
+              <a:graphicFrameLocks xmlns:a="http://schemas.openxmlformats.org/drawingml/2006/main" noChangeAspect="1"/>
+            </wp:cNvGraphicFramePr>
+            <a:graphic xmlns:a="http://schemas.openxmlformats.org/drawingml/2006/main">
+              <a:graphicData uri="http://schemas.openxmlformats.org/drawingml/2006/picture">
+                <pic:pic xmlns:pic="http://schemas.openxmlformats.org/drawingml/2006/picture">
+                  <pic:nvPicPr>
+                    <pic:cNvPr id="0" name="1108C23.tmp"/>
+                    <pic:cNvPicPr/>
+                  </pic:nvPicPr>
+                  <pic:blipFill>
+                    <a:blip r:embed="rId11">
+                      <a:extLst>
+                        <a:ext uri="{28A0092B-C50C-407E-A947-70E740481C1C}">
+                          <a14:useLocalDpi xmlns:a14="http://schemas.microsoft.com/office/drawing/2010/main" val="0"/>
+                        </a:ext>
+                      </a:extLst>
+                    </a:blip>
+                    <a:stretch>
+                      <a:fillRect/>
+                    </a:stretch>
+                  </pic:blipFill>
+                  <pic:spPr>
+                    <a:xfrm>
+                      <a:off x="0" y="0"/>
+                      <a:ext cx="3220583" cy="2401576"/>
+                    </a:xfrm>
+                    <a:prstGeom prst="rect">
+                      <a:avLst/>
+                    </a:prstGeom>
+                  </pic:spPr>
+                </pic:pic>
+              </a:graphicData>
+            </a:graphic>
+          </wp:inline>
+        </w:drawing>
       </w:r>
     </w:p>
     <w:p>
@@ -867,6 +1221,212 @@
     </w:p>
     <w:p>
       <w:pPr>
+        <w:spacing w:before="100" w:beforeAutospacing="1" w:after="100" w:afterAutospacing="1" w:line="240" w:lineRule="auto"/>
+        <w:ind w:left="820"/>
+        <w:rPr>
+          <w:rFonts w:ascii="Tahoma" w:eastAsia="Times New Roman" w:hAnsi="Tahoma" w:cs="Tahoma"/>
+          <w:color w:val="000000" w:themeColor="text1"/>
+          <w:sz w:val="24"/>
+          <w:szCs w:val="24"/>
+          <w:lang w:val="pt-BR" w:eastAsia="en-GB"/>
+        </w:rPr>
+      </w:pPr>
+      <w:r>
+        <w:rPr>
+          <w:rFonts w:ascii="Tahoma" w:eastAsia="Times New Roman" w:hAnsi="Tahoma" w:cs="Tahoma"/>
+          <w:noProof/>
+          <w:color w:val="000000" w:themeColor="text1"/>
+          <w:sz w:val="24"/>
+          <w:szCs w:val="24"/>
+          <w:lang w:val="pt-BR" w:eastAsia="pt-BR"/>
+        </w:rPr>
+        <w:drawing>
+          <wp:inline distT="0" distB="0" distL="0" distR="0" wp14:anchorId="68803B92" wp14:editId="6866A8FC">
+            <wp:extent cx="2884849" cy="1929226"/>
+            <wp:effectExtent l="0" t="0" r="0" b="0"/>
+            <wp:docPr id="12" name="Imagem 12"/>
+            <wp:cNvGraphicFramePr>
+              <a:graphicFrameLocks xmlns:a="http://schemas.openxmlformats.org/drawingml/2006/main" noChangeAspect="1"/>
+            </wp:cNvGraphicFramePr>
+            <a:graphic xmlns:a="http://schemas.openxmlformats.org/drawingml/2006/main">
+              <a:graphicData uri="http://schemas.openxmlformats.org/drawingml/2006/picture">
+                <pic:pic xmlns:pic="http://schemas.openxmlformats.org/drawingml/2006/picture">
+                  <pic:nvPicPr>
+                    <pic:cNvPr id="0" name="110E024.tmp"/>
+                    <pic:cNvPicPr/>
+                  </pic:nvPicPr>
+                  <pic:blipFill>
+                    <a:blip r:embed="rId12">
+                      <a:extLst>
+                        <a:ext uri="{28A0092B-C50C-407E-A947-70E740481C1C}">
+                          <a14:useLocalDpi xmlns:a14="http://schemas.microsoft.com/office/drawing/2010/main" val="0"/>
+                        </a:ext>
+                      </a:extLst>
+                    </a:blip>
+                    <a:stretch>
+                      <a:fillRect/>
+                    </a:stretch>
+                  </pic:blipFill>
+                  <pic:spPr>
+                    <a:xfrm>
+                      <a:off x="0" y="0"/>
+                      <a:ext cx="2887550" cy="1931032"/>
+                    </a:xfrm>
+                    <a:prstGeom prst="rect">
+                      <a:avLst/>
+                    </a:prstGeom>
+                  </pic:spPr>
+                </pic:pic>
+              </a:graphicData>
+            </a:graphic>
+          </wp:inline>
+        </w:drawing>
+      </w:r>
+    </w:p>
+    <w:p>
+      <w:pPr>
+        <w:spacing w:before="100" w:beforeAutospacing="1" w:after="100" w:afterAutospacing="1" w:line="240" w:lineRule="auto"/>
+        <w:ind w:left="820"/>
+        <w:rPr>
+          <w:rFonts w:ascii="Tahoma" w:eastAsia="Times New Roman" w:hAnsi="Tahoma" w:cs="Tahoma"/>
+          <w:color w:val="000000" w:themeColor="text1"/>
+          <w:sz w:val="24"/>
+          <w:szCs w:val="24"/>
+          <w:lang w:val="pt-BR" w:eastAsia="en-GB"/>
+        </w:rPr>
+      </w:pPr>
+      <w:r>
+        <w:rPr>
+          <w:rFonts w:ascii="Tahoma" w:eastAsia="Times New Roman" w:hAnsi="Tahoma" w:cs="Tahoma"/>
+          <w:noProof/>
+          <w:color w:val="000000" w:themeColor="text1"/>
+          <w:sz w:val="24"/>
+          <w:szCs w:val="24"/>
+          <w:lang w:val="pt-BR" w:eastAsia="pt-BR"/>
+        </w:rPr>
+        <w:lastRenderedPageBreak/>
+        <w:drawing>
+          <wp:inline distT="0" distB="0" distL="0" distR="0" wp14:anchorId="1EE78B4F" wp14:editId="16D2DCF4">
+            <wp:extent cx="3841420" cy="1643806"/>
+            <wp:effectExtent l="0" t="0" r="6985" b="0"/>
+            <wp:docPr id="13" name="Imagem 13"/>
+            <wp:cNvGraphicFramePr>
+              <a:graphicFrameLocks xmlns:a="http://schemas.openxmlformats.org/drawingml/2006/main" noChangeAspect="1"/>
+            </wp:cNvGraphicFramePr>
+            <a:graphic xmlns:a="http://schemas.openxmlformats.org/drawingml/2006/main">
+              <a:graphicData uri="http://schemas.openxmlformats.org/drawingml/2006/picture">
+                <pic:pic xmlns:pic="http://schemas.openxmlformats.org/drawingml/2006/picture">
+                  <pic:nvPicPr>
+                    <pic:cNvPr id="0" name="110A6A1.tmp"/>
+                    <pic:cNvPicPr/>
+                  </pic:nvPicPr>
+                  <pic:blipFill>
+                    <a:blip r:embed="rId13">
+                      <a:extLst>
+                        <a:ext uri="{28A0092B-C50C-407E-A947-70E740481C1C}">
+                          <a14:useLocalDpi xmlns:a14="http://schemas.microsoft.com/office/drawing/2010/main" val="0"/>
+                        </a:ext>
+                      </a:extLst>
+                    </a:blip>
+                    <a:stretch>
+                      <a:fillRect/>
+                    </a:stretch>
+                  </pic:blipFill>
+                  <pic:spPr>
+                    <a:xfrm>
+                      <a:off x="0" y="0"/>
+                      <a:ext cx="3843050" cy="1644503"/>
+                    </a:xfrm>
+                    <a:prstGeom prst="rect">
+                      <a:avLst/>
+                    </a:prstGeom>
+                  </pic:spPr>
+                </pic:pic>
+              </a:graphicData>
+            </a:graphic>
+          </wp:inline>
+        </w:drawing>
+      </w:r>
+    </w:p>
+    <w:p>
+      <w:pPr>
+        <w:spacing w:before="100" w:beforeAutospacing="1" w:after="100" w:afterAutospacing="1" w:line="240" w:lineRule="auto"/>
+        <w:ind w:left="820"/>
+        <w:rPr>
+          <w:rFonts w:ascii="Tahoma" w:eastAsia="Times New Roman" w:hAnsi="Tahoma" w:cs="Tahoma"/>
+          <w:color w:val="000000" w:themeColor="text1"/>
+          <w:sz w:val="24"/>
+          <w:szCs w:val="24"/>
+          <w:lang w:val="pt-BR" w:eastAsia="en-GB"/>
+        </w:rPr>
+      </w:pPr>
+      <w:r>
+        <w:rPr>
+          <w:rFonts w:ascii="Tahoma" w:eastAsia="Times New Roman" w:hAnsi="Tahoma" w:cs="Tahoma"/>
+          <w:noProof/>
+          <w:color w:val="000000" w:themeColor="text1"/>
+          <w:sz w:val="24"/>
+          <w:szCs w:val="24"/>
+          <w:lang w:val="pt-BR" w:eastAsia="pt-BR"/>
+        </w:rPr>
+        <w:drawing>
+          <wp:inline distT="0" distB="0" distL="0" distR="0" wp14:anchorId="5A25FBC7" wp14:editId="31477444">
+            <wp:extent cx="3150188" cy="2162099"/>
+            <wp:effectExtent l="0" t="0" r="0" b="0"/>
+            <wp:docPr id="14" name="Imagem 14"/>
+            <wp:cNvGraphicFramePr>
+              <a:graphicFrameLocks xmlns:a="http://schemas.openxmlformats.org/drawingml/2006/main" noChangeAspect="1"/>
+            </wp:cNvGraphicFramePr>
+            <a:graphic xmlns:a="http://schemas.openxmlformats.org/drawingml/2006/main">
+              <a:graphicData uri="http://schemas.openxmlformats.org/drawingml/2006/picture">
+                <pic:pic xmlns:pic="http://schemas.openxmlformats.org/drawingml/2006/picture">
+                  <pic:nvPicPr>
+                    <pic:cNvPr id="0" name="110A253.tmp"/>
+                    <pic:cNvPicPr/>
+                  </pic:nvPicPr>
+                  <pic:blipFill>
+                    <a:blip r:embed="rId14">
+                      <a:extLst>
+                        <a:ext uri="{28A0092B-C50C-407E-A947-70E740481C1C}">
+                          <a14:useLocalDpi xmlns:a14="http://schemas.microsoft.com/office/drawing/2010/main" val="0"/>
+                        </a:ext>
+                      </a:extLst>
+                    </a:blip>
+                    <a:stretch>
+                      <a:fillRect/>
+                    </a:stretch>
+                  </pic:blipFill>
+                  <pic:spPr>
+                    <a:xfrm>
+                      <a:off x="0" y="0"/>
+                      <a:ext cx="3149143" cy="2161382"/>
+                    </a:xfrm>
+                    <a:prstGeom prst="rect">
+                      <a:avLst/>
+                    </a:prstGeom>
+                  </pic:spPr>
+                </pic:pic>
+              </a:graphicData>
+            </a:graphic>
+          </wp:inline>
+        </w:drawing>
+      </w:r>
+    </w:p>
+    <w:p>
+      <w:pPr>
+        <w:spacing w:before="100" w:beforeAutospacing="1" w:after="100" w:afterAutospacing="1" w:line="240" w:lineRule="auto"/>
+        <w:ind w:left="820"/>
+        <w:rPr>
+          <w:rFonts w:ascii="Tahoma" w:eastAsia="Times New Roman" w:hAnsi="Tahoma" w:cs="Tahoma"/>
+          <w:color w:val="000000" w:themeColor="text1"/>
+          <w:sz w:val="24"/>
+          <w:szCs w:val="24"/>
+          <w:lang w:val="pt-BR" w:eastAsia="en-GB"/>
+        </w:rPr>
+      </w:pPr>
+    </w:p>
+    <w:p>
+      <w:pPr>
         <w:numPr>
           <w:ilvl w:val="0"/>
           <w:numId w:val="2"/>
@@ -921,7 +1481,7 @@
           <w:szCs w:val="24"/>
           <w:lang w:val="pt-BR" w:eastAsia="en-GB"/>
         </w:rPr>
-        <w:t xml:space="preserve">– ok </w:t>
+        <w:t xml:space="preserve">– </w:t>
       </w:r>
       <w:proofErr w:type="gramStart"/>
       <w:r>
@@ -932,7 +1492,7 @@
           <w:szCs w:val="24"/>
           <w:lang w:val="pt-BR" w:eastAsia="en-GB"/>
         </w:rPr>
-        <w:t>IPad</w:t>
+        <w:t>ok ,</w:t>
       </w:r>
       <w:proofErr w:type="gramEnd"/>
       <w:r>
@@ -943,7 +1503,135 @@
           <w:szCs w:val="24"/>
           <w:lang w:val="pt-BR" w:eastAsia="en-GB"/>
         </w:rPr>
-        <w:t>.java,IPadAir.java,IPadMini.java</w:t>
+        <w:t>IPadAir.java,IPadMini.java</w:t>
+      </w:r>
+    </w:p>
+    <w:p>
+      <w:pPr>
+        <w:spacing w:before="100" w:beforeAutospacing="1" w:after="100" w:afterAutospacing="1" w:line="240" w:lineRule="auto"/>
+        <w:ind w:left="820"/>
+        <w:rPr>
+          <w:rFonts w:ascii="Tahoma" w:eastAsia="Times New Roman" w:hAnsi="Tahoma" w:cs="Tahoma"/>
+          <w:color w:val="000000" w:themeColor="text1"/>
+          <w:sz w:val="24"/>
+          <w:szCs w:val="24"/>
+          <w:lang w:val="pt-BR" w:eastAsia="en-GB"/>
+        </w:rPr>
+      </w:pPr>
+      <w:r>
+        <w:rPr>
+          <w:rFonts w:ascii="Tahoma" w:eastAsia="Times New Roman" w:hAnsi="Tahoma" w:cs="Tahoma"/>
+          <w:noProof/>
+          <w:color w:val="000000" w:themeColor="text1"/>
+          <w:sz w:val="24"/>
+          <w:szCs w:val="24"/>
+          <w:lang w:val="pt-BR" w:eastAsia="pt-BR"/>
+        </w:rPr>
+        <w:drawing>
+          <wp:inline distT="0" distB="0" distL="0" distR="0" wp14:anchorId="1FA53C3D" wp14:editId="09BF51F1">
+            <wp:extent cx="4091015" cy="548419"/>
+            <wp:effectExtent l="0" t="0" r="5080" b="4445"/>
+            <wp:docPr id="16" name="Imagem 16"/>
+            <wp:cNvGraphicFramePr>
+              <a:graphicFrameLocks xmlns:a="http://schemas.openxmlformats.org/drawingml/2006/main" noChangeAspect="1"/>
+            </wp:cNvGraphicFramePr>
+            <a:graphic xmlns:a="http://schemas.openxmlformats.org/drawingml/2006/main">
+              <a:graphicData uri="http://schemas.openxmlformats.org/drawingml/2006/picture">
+                <pic:pic xmlns:pic="http://schemas.openxmlformats.org/drawingml/2006/picture">
+                  <pic:nvPicPr>
+                    <pic:cNvPr id="0" name="1104C1D.tmp"/>
+                    <pic:cNvPicPr/>
+                  </pic:nvPicPr>
+                  <pic:blipFill>
+                    <a:blip r:embed="rId15">
+                      <a:extLst>
+                        <a:ext uri="{28A0092B-C50C-407E-A947-70E740481C1C}">
+                          <a14:useLocalDpi xmlns:a14="http://schemas.microsoft.com/office/drawing/2010/main" val="0"/>
+                        </a:ext>
+                      </a:extLst>
+                    </a:blip>
+                    <a:stretch>
+                      <a:fillRect/>
+                    </a:stretch>
+                  </pic:blipFill>
+                  <pic:spPr>
+                    <a:xfrm>
+                      <a:off x="0" y="0"/>
+                      <a:ext cx="4108138" cy="550714"/>
+                    </a:xfrm>
+                    <a:prstGeom prst="rect">
+                      <a:avLst/>
+                    </a:prstGeom>
+                  </pic:spPr>
+                </pic:pic>
+              </a:graphicData>
+            </a:graphic>
+          </wp:inline>
+        </w:drawing>
+      </w:r>
+    </w:p>
+    <w:p>
+      <w:pPr>
+        <w:spacing w:before="100" w:beforeAutospacing="1" w:after="100" w:afterAutospacing="1" w:line="240" w:lineRule="auto"/>
+        <w:ind w:left="820"/>
+        <w:rPr>
+          <w:rFonts w:ascii="Tahoma" w:eastAsia="Times New Roman" w:hAnsi="Tahoma" w:cs="Tahoma"/>
+          <w:color w:val="000000" w:themeColor="text1"/>
+          <w:sz w:val="24"/>
+          <w:szCs w:val="24"/>
+          <w:lang w:val="pt-BR" w:eastAsia="en-GB"/>
+        </w:rPr>
+      </w:pPr>
+      <w:r>
+        <w:rPr>
+          <w:rFonts w:ascii="Tahoma" w:eastAsia="Times New Roman" w:hAnsi="Tahoma" w:cs="Tahoma"/>
+          <w:noProof/>
+          <w:color w:val="000000" w:themeColor="text1"/>
+          <w:sz w:val="24"/>
+          <w:szCs w:val="24"/>
+          <w:lang w:val="pt-BR" w:eastAsia="pt-BR"/>
+        </w:rPr>
+        <w:drawing>
+          <wp:inline distT="0" distB="0" distL="0" distR="0" wp14:anchorId="4292BF1F" wp14:editId="1A8879E4">
+            <wp:extent cx="4091015" cy="681835"/>
+            <wp:effectExtent l="0" t="0" r="5080" b="4445"/>
+            <wp:docPr id="17" name="Imagem 17"/>
+            <wp:cNvGraphicFramePr>
+              <a:graphicFrameLocks xmlns:a="http://schemas.openxmlformats.org/drawingml/2006/main" noChangeAspect="1"/>
+            </wp:cNvGraphicFramePr>
+            <a:graphic xmlns:a="http://schemas.openxmlformats.org/drawingml/2006/main">
+              <a:graphicData uri="http://schemas.openxmlformats.org/drawingml/2006/picture">
+                <pic:pic xmlns:pic="http://schemas.openxmlformats.org/drawingml/2006/picture">
+                  <pic:nvPicPr>
+                    <pic:cNvPr id="0" name="1101AD8.tmp"/>
+                    <pic:cNvPicPr/>
+                  </pic:nvPicPr>
+                  <pic:blipFill>
+                    <a:blip r:embed="rId16">
+                      <a:extLst>
+                        <a:ext uri="{28A0092B-C50C-407E-A947-70E740481C1C}">
+                          <a14:useLocalDpi xmlns:a14="http://schemas.microsoft.com/office/drawing/2010/main" val="0"/>
+                        </a:ext>
+                      </a:extLst>
+                    </a:blip>
+                    <a:stretch>
+                      <a:fillRect/>
+                    </a:stretch>
+                  </pic:blipFill>
+                  <pic:spPr>
+                    <a:xfrm>
+                      <a:off x="0" y="0"/>
+                      <a:ext cx="4093954" cy="682325"/>
+                    </a:xfrm>
+                    <a:prstGeom prst="rect">
+                      <a:avLst/>
+                    </a:prstGeom>
+                  </pic:spPr>
+                </pic:pic>
+              </a:graphicData>
+            </a:graphic>
+          </wp:inline>
+        </w:drawing>
       </w:r>
     </w:p>
     <w:p>
@@ -1035,6 +1723,199 @@
         <w:ind w:left="820"/>
         <w:rPr>
           <w:rFonts w:ascii="Tahoma" w:eastAsia="Times New Roman" w:hAnsi="Tahoma" w:cs="Tahoma"/>
+          <w:color w:val="000000" w:themeColor="text1"/>
+          <w:sz w:val="24"/>
+          <w:szCs w:val="24"/>
+          <w:lang w:val="pt-BR" w:eastAsia="en-GB"/>
+        </w:rPr>
+      </w:pPr>
+      <w:r>
+        <w:rPr>
+          <w:rFonts w:ascii="Tahoma" w:eastAsia="Times New Roman" w:hAnsi="Tahoma" w:cs="Tahoma"/>
+          <w:noProof/>
+          <w:color w:val="000000" w:themeColor="text1"/>
+          <w:sz w:val="24"/>
+          <w:szCs w:val="24"/>
+          <w:lang w:val="pt-BR" w:eastAsia="pt-BR"/>
+        </w:rPr>
+        <w:drawing>
+          <wp:inline distT="0" distB="0" distL="0" distR="0" wp14:anchorId="4054E749" wp14:editId="4177A81A">
+            <wp:extent cx="3752740" cy="1224142"/>
+            <wp:effectExtent l="0" t="0" r="635" b="0"/>
+            <wp:docPr id="21" name="Imagem 21"/>
+            <wp:cNvGraphicFramePr>
+              <a:graphicFrameLocks xmlns:a="http://schemas.openxmlformats.org/drawingml/2006/main" noChangeAspect="1"/>
+            </wp:cNvGraphicFramePr>
+            <a:graphic xmlns:a="http://schemas.openxmlformats.org/drawingml/2006/main">
+              <a:graphicData uri="http://schemas.openxmlformats.org/drawingml/2006/picture">
+                <pic:pic xmlns:pic="http://schemas.openxmlformats.org/drawingml/2006/picture">
+                  <pic:nvPicPr>
+                    <pic:cNvPr id="0" name="11019DB.tmp"/>
+                    <pic:cNvPicPr/>
+                  </pic:nvPicPr>
+                  <pic:blipFill>
+                    <a:blip r:embed="rId17">
+                      <a:extLst>
+                        <a:ext uri="{28A0092B-C50C-407E-A947-70E740481C1C}">
+                          <a14:useLocalDpi xmlns:a14="http://schemas.microsoft.com/office/drawing/2010/main" val="0"/>
+                        </a:ext>
+                      </a:extLst>
+                    </a:blip>
+                    <a:stretch>
+                      <a:fillRect/>
+                    </a:stretch>
+                  </pic:blipFill>
+                  <pic:spPr>
+                    <a:xfrm>
+                      <a:off x="0" y="0"/>
+                      <a:ext cx="3755729" cy="1225117"/>
+                    </a:xfrm>
+                    <a:prstGeom prst="rect">
+                      <a:avLst/>
+                    </a:prstGeom>
+                  </pic:spPr>
+                </pic:pic>
+              </a:graphicData>
+            </a:graphic>
+          </wp:inline>
+        </w:drawing>
+      </w:r>
+    </w:p>
+    <w:p>
+      <w:pPr>
+        <w:spacing w:before="100" w:beforeAutospacing="1" w:after="100" w:afterAutospacing="1" w:line="240" w:lineRule="auto"/>
+        <w:ind w:left="820"/>
+        <w:rPr>
+          <w:rFonts w:ascii="Tahoma" w:eastAsia="Times New Roman" w:hAnsi="Tahoma" w:cs="Tahoma"/>
+          <w:color w:val="000000" w:themeColor="text1"/>
+          <w:sz w:val="24"/>
+          <w:szCs w:val="24"/>
+          <w:lang w:val="pt-BR" w:eastAsia="en-GB"/>
+        </w:rPr>
+      </w:pPr>
+      <w:r>
+        <w:rPr>
+          <w:rFonts w:ascii="Tahoma" w:eastAsia="Times New Roman" w:hAnsi="Tahoma" w:cs="Tahoma"/>
+          <w:noProof/>
+          <w:color w:val="000000" w:themeColor="text1"/>
+          <w:sz w:val="24"/>
+          <w:szCs w:val="24"/>
+          <w:lang w:val="pt-BR" w:eastAsia="pt-BR"/>
+        </w:rPr>
+        <w:lastRenderedPageBreak/>
+        <w:drawing>
+          <wp:inline distT="0" distB="0" distL="0" distR="0" wp14:anchorId="475D2424" wp14:editId="5B4051CB">
+            <wp:extent cx="4091015" cy="681835"/>
+            <wp:effectExtent l="0" t="0" r="5080" b="4445"/>
+            <wp:docPr id="19" name="Imagem 19"/>
+            <wp:cNvGraphicFramePr>
+              <a:graphicFrameLocks xmlns:a="http://schemas.openxmlformats.org/drawingml/2006/main" noChangeAspect="1"/>
+            </wp:cNvGraphicFramePr>
+            <a:graphic xmlns:a="http://schemas.openxmlformats.org/drawingml/2006/main">
+              <a:graphicData uri="http://schemas.openxmlformats.org/drawingml/2006/picture">
+                <pic:pic xmlns:pic="http://schemas.openxmlformats.org/drawingml/2006/picture">
+                  <pic:nvPicPr>
+                    <pic:cNvPr id="0" name="1101AD8.tmp"/>
+                    <pic:cNvPicPr/>
+                  </pic:nvPicPr>
+                  <pic:blipFill>
+                    <a:blip r:embed="rId16">
+                      <a:extLst>
+                        <a:ext uri="{28A0092B-C50C-407E-A947-70E740481C1C}">
+                          <a14:useLocalDpi xmlns:a14="http://schemas.microsoft.com/office/drawing/2010/main" val="0"/>
+                        </a:ext>
+                      </a:extLst>
+                    </a:blip>
+                    <a:stretch>
+                      <a:fillRect/>
+                    </a:stretch>
+                  </pic:blipFill>
+                  <pic:spPr>
+                    <a:xfrm>
+                      <a:off x="0" y="0"/>
+                      <a:ext cx="4093954" cy="682325"/>
+                    </a:xfrm>
+                    <a:prstGeom prst="rect">
+                      <a:avLst/>
+                    </a:prstGeom>
+                  </pic:spPr>
+                </pic:pic>
+              </a:graphicData>
+            </a:graphic>
+          </wp:inline>
+        </w:drawing>
+      </w:r>
+    </w:p>
+    <w:p>
+      <w:pPr>
+        <w:spacing w:before="100" w:beforeAutospacing="1" w:after="100" w:afterAutospacing="1" w:line="240" w:lineRule="auto"/>
+        <w:ind w:left="820"/>
+        <w:rPr>
+          <w:rFonts w:ascii="Tahoma" w:eastAsia="Times New Roman" w:hAnsi="Tahoma" w:cs="Tahoma"/>
+          <w:color w:val="000000" w:themeColor="text1"/>
+          <w:sz w:val="24"/>
+          <w:szCs w:val="24"/>
+          <w:lang w:val="pt-BR" w:eastAsia="en-GB"/>
+        </w:rPr>
+      </w:pPr>
+      <w:r>
+        <w:rPr>
+          <w:rFonts w:ascii="Tahoma" w:eastAsia="Times New Roman" w:hAnsi="Tahoma" w:cs="Tahoma"/>
+          <w:noProof/>
+          <w:color w:val="000000" w:themeColor="text1"/>
+          <w:sz w:val="24"/>
+          <w:szCs w:val="24"/>
+          <w:lang w:val="pt-BR" w:eastAsia="pt-BR"/>
+        </w:rPr>
+        <w:drawing>
+          <wp:inline distT="0" distB="0" distL="0" distR="0" wp14:anchorId="49F4509D" wp14:editId="3CC56077">
+            <wp:extent cx="4091015" cy="548419"/>
+            <wp:effectExtent l="0" t="0" r="5080" b="4445"/>
+            <wp:docPr id="18" name="Imagem 18"/>
+            <wp:cNvGraphicFramePr>
+              <a:graphicFrameLocks xmlns:a="http://schemas.openxmlformats.org/drawingml/2006/main" noChangeAspect="1"/>
+            </wp:cNvGraphicFramePr>
+            <a:graphic xmlns:a="http://schemas.openxmlformats.org/drawingml/2006/main">
+              <a:graphicData uri="http://schemas.openxmlformats.org/drawingml/2006/picture">
+                <pic:pic xmlns:pic="http://schemas.openxmlformats.org/drawingml/2006/picture">
+                  <pic:nvPicPr>
+                    <pic:cNvPr id="0" name="1104C1D.tmp"/>
+                    <pic:cNvPicPr/>
+                  </pic:nvPicPr>
+                  <pic:blipFill>
+                    <a:blip r:embed="rId15">
+                      <a:extLst>
+                        <a:ext uri="{28A0092B-C50C-407E-A947-70E740481C1C}">
+                          <a14:useLocalDpi xmlns:a14="http://schemas.microsoft.com/office/drawing/2010/main" val="0"/>
+                        </a:ext>
+                      </a:extLst>
+                    </a:blip>
+                    <a:stretch>
+                      <a:fillRect/>
+                    </a:stretch>
+                  </pic:blipFill>
+                  <pic:spPr>
+                    <a:xfrm>
+                      <a:off x="0" y="0"/>
+                      <a:ext cx="4108138" cy="550714"/>
+                    </a:xfrm>
+                    <a:prstGeom prst="rect">
+                      <a:avLst/>
+                    </a:prstGeom>
+                  </pic:spPr>
+                </pic:pic>
+              </a:graphicData>
+            </a:graphic>
+          </wp:inline>
+        </w:drawing>
+      </w:r>
+    </w:p>
+    <w:p>
+      <w:pPr>
+        <w:spacing w:before="100" w:beforeAutospacing="1" w:after="100" w:afterAutospacing="1" w:line="240" w:lineRule="auto"/>
+        <w:ind w:left="820"/>
+        <w:rPr>
+          <w:rFonts w:ascii="Tahoma" w:eastAsia="Times New Roman" w:hAnsi="Tahoma" w:cs="Tahoma"/>
           <w:i/>
           <w:color w:val="000000" w:themeColor="text1"/>
           <w:sz w:val="24"/>
@@ -1151,6 +2032,134 @@
     </w:p>
     <w:p>
       <w:pPr>
+        <w:spacing w:before="100" w:beforeAutospacing="1" w:after="100" w:afterAutospacing="1" w:line="240" w:lineRule="auto"/>
+        <w:ind w:left="820"/>
+        <w:rPr>
+          <w:rFonts w:ascii="Tahoma" w:eastAsia="Times New Roman" w:hAnsi="Tahoma" w:cs="Tahoma"/>
+          <w:color w:val="000000" w:themeColor="text1"/>
+          <w:sz w:val="24"/>
+          <w:szCs w:val="24"/>
+          <w:lang w:val="pt-BR" w:eastAsia="en-GB"/>
+        </w:rPr>
+      </w:pPr>
+      <w:r>
+        <w:rPr>
+          <w:rFonts w:ascii="Tahoma" w:eastAsia="Times New Roman" w:hAnsi="Tahoma" w:cs="Tahoma"/>
+          <w:noProof/>
+          <w:color w:val="000000" w:themeColor="text1"/>
+          <w:sz w:val="24"/>
+          <w:szCs w:val="24"/>
+          <w:lang w:val="pt-BR" w:eastAsia="pt-BR"/>
+        </w:rPr>
+        <w:drawing>
+          <wp:inline distT="0" distB="0" distL="0" distR="0" wp14:anchorId="0CF55289" wp14:editId="3A6C01CD">
+            <wp:extent cx="4091015" cy="681835"/>
+            <wp:effectExtent l="0" t="0" r="5080" b="4445"/>
+            <wp:docPr id="22" name="Imagem 22"/>
+            <wp:cNvGraphicFramePr>
+              <a:graphicFrameLocks xmlns:a="http://schemas.openxmlformats.org/drawingml/2006/main" noChangeAspect="1"/>
+            </wp:cNvGraphicFramePr>
+            <a:graphic xmlns:a="http://schemas.openxmlformats.org/drawingml/2006/main">
+              <a:graphicData uri="http://schemas.openxmlformats.org/drawingml/2006/picture">
+                <pic:pic xmlns:pic="http://schemas.openxmlformats.org/drawingml/2006/picture">
+                  <pic:nvPicPr>
+                    <pic:cNvPr id="0" name="1101AD8.tmp"/>
+                    <pic:cNvPicPr/>
+                  </pic:nvPicPr>
+                  <pic:blipFill>
+                    <a:blip r:embed="rId16">
+                      <a:extLst>
+                        <a:ext uri="{28A0092B-C50C-407E-A947-70E740481C1C}">
+                          <a14:useLocalDpi xmlns:a14="http://schemas.microsoft.com/office/drawing/2010/main" val="0"/>
+                        </a:ext>
+                      </a:extLst>
+                    </a:blip>
+                    <a:stretch>
+                      <a:fillRect/>
+                    </a:stretch>
+                  </pic:blipFill>
+                  <pic:spPr>
+                    <a:xfrm>
+                      <a:off x="0" y="0"/>
+                      <a:ext cx="4093954" cy="682325"/>
+                    </a:xfrm>
+                    <a:prstGeom prst="rect">
+                      <a:avLst/>
+                    </a:prstGeom>
+                  </pic:spPr>
+                </pic:pic>
+              </a:graphicData>
+            </a:graphic>
+          </wp:inline>
+        </w:drawing>
+      </w:r>
+    </w:p>
+    <w:p>
+      <w:pPr>
+        <w:spacing w:before="100" w:beforeAutospacing="1" w:after="100" w:afterAutospacing="1" w:line="240" w:lineRule="auto"/>
+        <w:ind w:left="820"/>
+        <w:rPr>
+          <w:rFonts w:ascii="Tahoma" w:eastAsia="Times New Roman" w:hAnsi="Tahoma" w:cs="Tahoma"/>
+          <w:color w:val="000000" w:themeColor="text1"/>
+          <w:sz w:val="24"/>
+          <w:szCs w:val="24"/>
+          <w:lang w:val="pt-BR" w:eastAsia="en-GB"/>
+        </w:rPr>
+      </w:pPr>
+      <w:r>
+        <w:rPr>
+          <w:rFonts w:ascii="Tahoma" w:eastAsia="Times New Roman" w:hAnsi="Tahoma" w:cs="Tahoma"/>
+          <w:noProof/>
+          <w:color w:val="000000" w:themeColor="text1"/>
+          <w:sz w:val="24"/>
+          <w:szCs w:val="24"/>
+          <w:lang w:val="pt-BR" w:eastAsia="pt-BR"/>
+        </w:rPr>
+        <w:drawing>
+          <wp:inline distT="0" distB="0" distL="0" distR="0" wp14:anchorId="3419FA1D" wp14:editId="639CEE7E">
+            <wp:extent cx="4091015" cy="548419"/>
+            <wp:effectExtent l="0" t="0" r="5080" b="4445"/>
+            <wp:docPr id="23" name="Imagem 23"/>
+            <wp:cNvGraphicFramePr>
+              <a:graphicFrameLocks xmlns:a="http://schemas.openxmlformats.org/drawingml/2006/main" noChangeAspect="1"/>
+            </wp:cNvGraphicFramePr>
+            <a:graphic xmlns:a="http://schemas.openxmlformats.org/drawingml/2006/main">
+              <a:graphicData uri="http://schemas.openxmlformats.org/drawingml/2006/picture">
+                <pic:pic xmlns:pic="http://schemas.openxmlformats.org/drawingml/2006/picture">
+                  <pic:nvPicPr>
+                    <pic:cNvPr id="0" name="1104C1D.tmp"/>
+                    <pic:cNvPicPr/>
+                  </pic:nvPicPr>
+                  <pic:blipFill>
+                    <a:blip r:embed="rId15">
+                      <a:extLst>
+                        <a:ext uri="{28A0092B-C50C-407E-A947-70E740481C1C}">
+                          <a14:useLocalDpi xmlns:a14="http://schemas.microsoft.com/office/drawing/2010/main" val="0"/>
+                        </a:ext>
+                      </a:extLst>
+                    </a:blip>
+                    <a:stretch>
+                      <a:fillRect/>
+                    </a:stretch>
+                  </pic:blipFill>
+                  <pic:spPr>
+                    <a:xfrm>
+                      <a:off x="0" y="0"/>
+                      <a:ext cx="4108138" cy="550714"/>
+                    </a:xfrm>
+                    <a:prstGeom prst="rect">
+                      <a:avLst/>
+                    </a:prstGeom>
+                  </pic:spPr>
+                </pic:pic>
+              </a:graphicData>
+            </a:graphic>
+          </wp:inline>
+        </w:drawing>
+      </w:r>
+    </w:p>
+    <w:p>
+      <w:pPr>
         <w:numPr>
           <w:ilvl w:val="0"/>
           <w:numId w:val="2"/>
@@ -1222,6 +2231,134 @@
     </w:p>
     <w:p>
       <w:pPr>
+        <w:spacing w:before="100" w:beforeAutospacing="1" w:after="100" w:afterAutospacing="1" w:line="240" w:lineRule="auto"/>
+        <w:ind w:left="820"/>
+        <w:rPr>
+          <w:rFonts w:ascii="Tahoma" w:eastAsia="Times New Roman" w:hAnsi="Tahoma" w:cs="Tahoma"/>
+          <w:color w:val="000000" w:themeColor="text1"/>
+          <w:sz w:val="24"/>
+          <w:szCs w:val="24"/>
+          <w:lang w:val="pt-BR" w:eastAsia="en-GB"/>
+        </w:rPr>
+      </w:pPr>
+      <w:r>
+        <w:rPr>
+          <w:rFonts w:ascii="Tahoma" w:eastAsia="Times New Roman" w:hAnsi="Tahoma" w:cs="Tahoma"/>
+          <w:noProof/>
+          <w:color w:val="000000" w:themeColor="text1"/>
+          <w:sz w:val="24"/>
+          <w:szCs w:val="24"/>
+          <w:lang w:val="pt-BR" w:eastAsia="pt-BR"/>
+        </w:rPr>
+        <w:drawing>
+          <wp:inline distT="0" distB="0" distL="0" distR="0" wp14:anchorId="3F7A0654" wp14:editId="1D80E8E8">
+            <wp:extent cx="3340467" cy="1035967"/>
+            <wp:effectExtent l="0" t="0" r="0" b="0"/>
+            <wp:docPr id="26" name="Imagem 26"/>
+            <wp:cNvGraphicFramePr>
+              <a:graphicFrameLocks xmlns:a="http://schemas.openxmlformats.org/drawingml/2006/main" noChangeAspect="1"/>
+            </wp:cNvGraphicFramePr>
+            <a:graphic xmlns:a="http://schemas.openxmlformats.org/drawingml/2006/main">
+              <a:graphicData uri="http://schemas.openxmlformats.org/drawingml/2006/picture">
+                <pic:pic xmlns:pic="http://schemas.openxmlformats.org/drawingml/2006/picture">
+                  <pic:nvPicPr>
+                    <pic:cNvPr id="0" name="110A63.tmp"/>
+                    <pic:cNvPicPr/>
+                  </pic:nvPicPr>
+                  <pic:blipFill>
+                    <a:blip r:embed="rId18">
+                      <a:extLst>
+                        <a:ext uri="{28A0092B-C50C-407E-A947-70E740481C1C}">
+                          <a14:useLocalDpi xmlns:a14="http://schemas.microsoft.com/office/drawing/2010/main" val="0"/>
+                        </a:ext>
+                      </a:extLst>
+                    </a:blip>
+                    <a:stretch>
+                      <a:fillRect/>
+                    </a:stretch>
+                  </pic:blipFill>
+                  <pic:spPr>
+                    <a:xfrm>
+                      <a:off x="0" y="0"/>
+                      <a:ext cx="3344581" cy="1037243"/>
+                    </a:xfrm>
+                    <a:prstGeom prst="rect">
+                      <a:avLst/>
+                    </a:prstGeom>
+                  </pic:spPr>
+                </pic:pic>
+              </a:graphicData>
+            </a:graphic>
+          </wp:inline>
+        </w:drawing>
+      </w:r>
+    </w:p>
+    <w:p>
+      <w:pPr>
+        <w:spacing w:before="100" w:beforeAutospacing="1" w:after="100" w:afterAutospacing="1" w:line="240" w:lineRule="auto"/>
+        <w:ind w:left="820"/>
+        <w:rPr>
+          <w:rFonts w:ascii="Tahoma" w:eastAsia="Times New Roman" w:hAnsi="Tahoma" w:cs="Tahoma"/>
+          <w:color w:val="000000" w:themeColor="text1"/>
+          <w:sz w:val="24"/>
+          <w:szCs w:val="24"/>
+          <w:lang w:val="pt-BR" w:eastAsia="en-GB"/>
+        </w:rPr>
+      </w:pPr>
+      <w:r>
+        <w:rPr>
+          <w:rFonts w:ascii="Tahoma" w:eastAsia="Times New Roman" w:hAnsi="Tahoma" w:cs="Tahoma"/>
+          <w:noProof/>
+          <w:color w:val="000000" w:themeColor="text1"/>
+          <w:sz w:val="24"/>
+          <w:szCs w:val="24"/>
+          <w:lang w:val="pt-BR" w:eastAsia="pt-BR"/>
+        </w:rPr>
+        <w:drawing>
+          <wp:inline distT="0" distB="0" distL="0" distR="0" wp14:anchorId="176AE825" wp14:editId="4DD67060">
+            <wp:extent cx="2986336" cy="447037"/>
+            <wp:effectExtent l="0" t="0" r="5080" b="0"/>
+            <wp:docPr id="25" name="Imagem 25"/>
+            <wp:cNvGraphicFramePr>
+              <a:graphicFrameLocks xmlns:a="http://schemas.openxmlformats.org/drawingml/2006/main" noChangeAspect="1"/>
+            </wp:cNvGraphicFramePr>
+            <a:graphic xmlns:a="http://schemas.openxmlformats.org/drawingml/2006/main">
+              <a:graphicData uri="http://schemas.openxmlformats.org/drawingml/2006/picture">
+                <pic:pic xmlns:pic="http://schemas.openxmlformats.org/drawingml/2006/picture">
+                  <pic:nvPicPr>
+                    <pic:cNvPr id="0" name="1109EC8.tmp"/>
+                    <pic:cNvPicPr/>
+                  </pic:nvPicPr>
+                  <pic:blipFill>
+                    <a:blip r:embed="rId19">
+                      <a:extLst>
+                        <a:ext uri="{28A0092B-C50C-407E-A947-70E740481C1C}">
+                          <a14:useLocalDpi xmlns:a14="http://schemas.microsoft.com/office/drawing/2010/main" val="0"/>
+                        </a:ext>
+                      </a:extLst>
+                    </a:blip>
+                    <a:stretch>
+                      <a:fillRect/>
+                    </a:stretch>
+                  </pic:blipFill>
+                  <pic:spPr>
+                    <a:xfrm>
+                      <a:off x="0" y="0"/>
+                      <a:ext cx="2985345" cy="446889"/>
+                    </a:xfrm>
+                    <a:prstGeom prst="rect">
+                      <a:avLst/>
+                    </a:prstGeom>
+                  </pic:spPr>
+                </pic:pic>
+              </a:graphicData>
+            </a:graphic>
+          </wp:inline>
+        </w:drawing>
+      </w:r>
+    </w:p>
+    <w:p>
+      <w:pPr>
         <w:numPr>
           <w:ilvl w:val="0"/>
           <w:numId w:val="2"/>
@@ -1303,6 +2440,263 @@
     </w:p>
     <w:p>
       <w:pPr>
+        <w:spacing w:before="100" w:beforeAutospacing="1" w:after="100" w:afterAutospacing="1" w:line="240" w:lineRule="auto"/>
+        <w:ind w:left="820"/>
+        <w:rPr>
+          <w:rFonts w:ascii="Tahoma" w:eastAsia="Times New Roman" w:hAnsi="Tahoma" w:cs="Tahoma"/>
+          <w:color w:val="000000" w:themeColor="text1"/>
+          <w:sz w:val="24"/>
+          <w:szCs w:val="24"/>
+          <w:lang w:val="pt-BR" w:eastAsia="en-GB"/>
+        </w:rPr>
+      </w:pPr>
+      <w:r>
+        <w:rPr>
+          <w:rFonts w:ascii="Tahoma" w:eastAsia="Times New Roman" w:hAnsi="Tahoma" w:cs="Tahoma"/>
+          <w:noProof/>
+          <w:color w:val="000000" w:themeColor="text1"/>
+          <w:sz w:val="24"/>
+          <w:szCs w:val="24"/>
+          <w:lang w:val="pt-BR" w:eastAsia="pt-BR"/>
+        </w:rPr>
+        <w:drawing>
+          <wp:inline distT="0" distB="0" distL="0" distR="0" wp14:anchorId="74AC0525" wp14:editId="0309D1E7">
+            <wp:extent cx="3356324" cy="1443725"/>
+            <wp:effectExtent l="0" t="0" r="0" b="4445"/>
+            <wp:docPr id="30" name="Imagem 30"/>
+            <wp:cNvGraphicFramePr>
+              <a:graphicFrameLocks xmlns:a="http://schemas.openxmlformats.org/drawingml/2006/main" noChangeAspect="1"/>
+            </wp:cNvGraphicFramePr>
+            <a:graphic xmlns:a="http://schemas.openxmlformats.org/drawingml/2006/main">
+              <a:graphicData uri="http://schemas.openxmlformats.org/drawingml/2006/picture">
+                <pic:pic xmlns:pic="http://schemas.openxmlformats.org/drawingml/2006/picture">
+                  <pic:nvPicPr>
+                    <pic:cNvPr id="0" name="1107146.tmp"/>
+                    <pic:cNvPicPr/>
+                  </pic:nvPicPr>
+                  <pic:blipFill>
+                    <a:blip r:embed="rId20">
+                      <a:extLst>
+                        <a:ext uri="{28A0092B-C50C-407E-A947-70E740481C1C}">
+                          <a14:useLocalDpi xmlns:a14="http://schemas.microsoft.com/office/drawing/2010/main" val="0"/>
+                        </a:ext>
+                      </a:extLst>
+                    </a:blip>
+                    <a:stretch>
+                      <a:fillRect/>
+                    </a:stretch>
+                  </pic:blipFill>
+                  <pic:spPr>
+                    <a:xfrm>
+                      <a:off x="0" y="0"/>
+                      <a:ext cx="3355211" cy="1443246"/>
+                    </a:xfrm>
+                    <a:prstGeom prst="rect">
+                      <a:avLst/>
+                    </a:prstGeom>
+                  </pic:spPr>
+                </pic:pic>
+              </a:graphicData>
+            </a:graphic>
+          </wp:inline>
+        </w:drawing>
+      </w:r>
+    </w:p>
+    <w:p>
+      <w:pPr>
+        <w:spacing w:before="100" w:beforeAutospacing="1" w:after="100" w:afterAutospacing="1" w:line="240" w:lineRule="auto"/>
+        <w:ind w:left="820"/>
+        <w:rPr>
+          <w:rFonts w:ascii="Tahoma" w:eastAsia="Times New Roman" w:hAnsi="Tahoma" w:cs="Tahoma"/>
+          <w:color w:val="000000" w:themeColor="text1"/>
+          <w:sz w:val="24"/>
+          <w:szCs w:val="24"/>
+          <w:lang w:val="pt-BR" w:eastAsia="en-GB"/>
+        </w:rPr>
+      </w:pPr>
+      <w:r>
+        <w:rPr>
+          <w:rFonts w:ascii="Tahoma" w:eastAsia="Times New Roman" w:hAnsi="Tahoma" w:cs="Tahoma"/>
+          <w:noProof/>
+          <w:color w:val="000000" w:themeColor="text1"/>
+          <w:sz w:val="24"/>
+          <w:szCs w:val="24"/>
+          <w:lang w:val="pt-BR" w:eastAsia="pt-BR"/>
+        </w:rPr>
+        <w:lastRenderedPageBreak/>
+        <w:drawing>
+          <wp:inline distT="0" distB="0" distL="0" distR="0" wp14:anchorId="43AC723E" wp14:editId="28CB5C1C">
+            <wp:extent cx="3673457" cy="1448056"/>
+            <wp:effectExtent l="0" t="0" r="3810" b="0"/>
+            <wp:docPr id="27" name="Imagem 27"/>
+            <wp:cNvGraphicFramePr>
+              <a:graphicFrameLocks xmlns:a="http://schemas.openxmlformats.org/drawingml/2006/main" noChangeAspect="1"/>
+            </wp:cNvGraphicFramePr>
+            <a:graphic xmlns:a="http://schemas.openxmlformats.org/drawingml/2006/main">
+              <a:graphicData uri="http://schemas.openxmlformats.org/drawingml/2006/picture">
+                <pic:pic xmlns:pic="http://schemas.openxmlformats.org/drawingml/2006/picture">
+                  <pic:nvPicPr>
+                    <pic:cNvPr id="0" name="110FA81.tmp"/>
+                    <pic:cNvPicPr/>
+                  </pic:nvPicPr>
+                  <pic:blipFill>
+                    <a:blip r:embed="rId21">
+                      <a:extLst>
+                        <a:ext uri="{28A0092B-C50C-407E-A947-70E740481C1C}">
+                          <a14:useLocalDpi xmlns:a14="http://schemas.microsoft.com/office/drawing/2010/main" val="0"/>
+                        </a:ext>
+                      </a:extLst>
+                    </a:blip>
+                    <a:stretch>
+                      <a:fillRect/>
+                    </a:stretch>
+                  </pic:blipFill>
+                  <pic:spPr>
+                    <a:xfrm>
+                      <a:off x="0" y="0"/>
+                      <a:ext cx="3676876" cy="1449404"/>
+                    </a:xfrm>
+                    <a:prstGeom prst="rect">
+                      <a:avLst/>
+                    </a:prstGeom>
+                  </pic:spPr>
+                </pic:pic>
+              </a:graphicData>
+            </a:graphic>
+          </wp:inline>
+        </w:drawing>
+      </w:r>
+    </w:p>
+    <w:p>
+      <w:pPr>
+        <w:spacing w:before="100" w:beforeAutospacing="1" w:after="100" w:afterAutospacing="1" w:line="240" w:lineRule="auto"/>
+        <w:ind w:left="820"/>
+        <w:rPr>
+          <w:rFonts w:ascii="Tahoma" w:eastAsia="Times New Roman" w:hAnsi="Tahoma" w:cs="Tahoma"/>
+          <w:color w:val="000000" w:themeColor="text1"/>
+          <w:sz w:val="24"/>
+          <w:szCs w:val="24"/>
+          <w:lang w:val="pt-BR" w:eastAsia="en-GB"/>
+        </w:rPr>
+      </w:pPr>
+      <w:r>
+        <w:rPr>
+          <w:rFonts w:ascii="Tahoma" w:eastAsia="Times New Roman" w:hAnsi="Tahoma" w:cs="Tahoma"/>
+          <w:noProof/>
+          <w:color w:val="000000" w:themeColor="text1"/>
+          <w:sz w:val="24"/>
+          <w:szCs w:val="24"/>
+          <w:lang w:val="pt-BR" w:eastAsia="pt-BR"/>
+        </w:rPr>
+        <w:drawing>
+          <wp:inline distT="0" distB="0" distL="0" distR="0" wp14:anchorId="6B9DB670" wp14:editId="0F48F09E">
+            <wp:extent cx="3568382" cy="1701947"/>
+            <wp:effectExtent l="0" t="0" r="0" b="0"/>
+            <wp:docPr id="28" name="Imagem 28"/>
+            <wp:cNvGraphicFramePr>
+              <a:graphicFrameLocks xmlns:a="http://schemas.openxmlformats.org/drawingml/2006/main" noChangeAspect="1"/>
+            </wp:cNvGraphicFramePr>
+            <a:graphic xmlns:a="http://schemas.openxmlformats.org/drawingml/2006/main">
+              <a:graphicData uri="http://schemas.openxmlformats.org/drawingml/2006/picture">
+                <pic:pic xmlns:pic="http://schemas.openxmlformats.org/drawingml/2006/picture">
+                  <pic:nvPicPr>
+                    <pic:cNvPr id="0" name="1109144.tmp"/>
+                    <pic:cNvPicPr/>
+                  </pic:nvPicPr>
+                  <pic:blipFill>
+                    <a:blip r:embed="rId22">
+                      <a:extLst>
+                        <a:ext uri="{28A0092B-C50C-407E-A947-70E740481C1C}">
+                          <a14:useLocalDpi xmlns:a14="http://schemas.microsoft.com/office/drawing/2010/main" val="0"/>
+                        </a:ext>
+                      </a:extLst>
+                    </a:blip>
+                    <a:stretch>
+                      <a:fillRect/>
+                    </a:stretch>
+                  </pic:blipFill>
+                  <pic:spPr>
+                    <a:xfrm>
+                      <a:off x="0" y="0"/>
+                      <a:ext cx="3570457" cy="1702937"/>
+                    </a:xfrm>
+                    <a:prstGeom prst="rect">
+                      <a:avLst/>
+                    </a:prstGeom>
+                  </pic:spPr>
+                </pic:pic>
+              </a:graphicData>
+            </a:graphic>
+          </wp:inline>
+        </w:drawing>
+      </w:r>
+    </w:p>
+    <w:p>
+      <w:pPr>
+        <w:spacing w:before="100" w:beforeAutospacing="1" w:after="100" w:afterAutospacing="1" w:line="240" w:lineRule="auto"/>
+        <w:ind w:left="820"/>
+        <w:rPr>
+          <w:rFonts w:ascii="Tahoma" w:eastAsia="Times New Roman" w:hAnsi="Tahoma" w:cs="Tahoma"/>
+          <w:color w:val="000000" w:themeColor="text1"/>
+          <w:sz w:val="24"/>
+          <w:szCs w:val="24"/>
+          <w:lang w:val="pt-BR" w:eastAsia="en-GB"/>
+        </w:rPr>
+      </w:pPr>
+      <w:r>
+        <w:rPr>
+          <w:rFonts w:ascii="Tahoma" w:eastAsia="Times New Roman" w:hAnsi="Tahoma" w:cs="Tahoma"/>
+          <w:noProof/>
+          <w:color w:val="000000" w:themeColor="text1"/>
+          <w:sz w:val="24"/>
+          <w:szCs w:val="24"/>
+          <w:lang w:val="pt-BR" w:eastAsia="pt-BR"/>
+        </w:rPr>
+        <w:drawing>
+          <wp:inline distT="0" distB="0" distL="0" distR="0" wp14:anchorId="6894AE47" wp14:editId="5AD43128">
+            <wp:extent cx="4147644" cy="940828"/>
+            <wp:effectExtent l="0" t="0" r="5715" b="0"/>
+            <wp:docPr id="29" name="Imagem 29"/>
+            <wp:cNvGraphicFramePr>
+              <a:graphicFrameLocks xmlns:a="http://schemas.openxmlformats.org/drawingml/2006/main" noChangeAspect="1"/>
+            </wp:cNvGraphicFramePr>
+            <a:graphic xmlns:a="http://schemas.openxmlformats.org/drawingml/2006/main">
+              <a:graphicData uri="http://schemas.openxmlformats.org/drawingml/2006/picture">
+                <pic:pic xmlns:pic="http://schemas.openxmlformats.org/drawingml/2006/picture">
+                  <pic:nvPicPr>
+                    <pic:cNvPr id="0" name="110FCC.tmp"/>
+                    <pic:cNvPicPr/>
+                  </pic:nvPicPr>
+                  <pic:blipFill>
+                    <a:blip r:embed="rId23">
+                      <a:extLst>
+                        <a:ext uri="{28A0092B-C50C-407E-A947-70E740481C1C}">
+                          <a14:useLocalDpi xmlns:a14="http://schemas.microsoft.com/office/drawing/2010/main" val="0"/>
+                        </a:ext>
+                      </a:extLst>
+                    </a:blip>
+                    <a:stretch>
+                      <a:fillRect/>
+                    </a:stretch>
+                  </pic:blipFill>
+                  <pic:spPr>
+                    <a:xfrm>
+                      <a:off x="0" y="0"/>
+                      <a:ext cx="4146268" cy="940516"/>
+                    </a:xfrm>
+                    <a:prstGeom prst="rect">
+                      <a:avLst/>
+                    </a:prstGeom>
+                  </pic:spPr>
+                </pic:pic>
+              </a:graphicData>
+            </a:graphic>
+          </wp:inline>
+        </w:drawing>
+      </w:r>
+    </w:p>
+    <w:p>
+      <w:pPr>
         <w:numPr>
           <w:ilvl w:val="0"/>
           <w:numId w:val="2"/>
@@ -1394,6 +2788,134 @@
     </w:p>
     <w:p>
       <w:pPr>
+        <w:spacing w:before="100" w:beforeAutospacing="1" w:after="100" w:afterAutospacing="1" w:line="240" w:lineRule="auto"/>
+        <w:ind w:left="820"/>
+        <w:rPr>
+          <w:rFonts w:ascii="Tahoma" w:eastAsia="Times New Roman" w:hAnsi="Tahoma" w:cs="Tahoma"/>
+          <w:color w:val="000000" w:themeColor="text1"/>
+          <w:sz w:val="24"/>
+          <w:szCs w:val="24"/>
+          <w:lang w:val="pt-BR" w:eastAsia="en-GB"/>
+        </w:rPr>
+      </w:pPr>
+      <w:r>
+        <w:rPr>
+          <w:rFonts w:ascii="Tahoma" w:eastAsia="Times New Roman" w:hAnsi="Tahoma" w:cs="Tahoma"/>
+          <w:noProof/>
+          <w:color w:val="000000" w:themeColor="text1"/>
+          <w:sz w:val="24"/>
+          <w:szCs w:val="24"/>
+          <w:lang w:val="pt-BR" w:eastAsia="pt-BR"/>
+        </w:rPr>
+        <w:drawing>
+          <wp:inline distT="0" distB="0" distL="0" distR="0" wp14:anchorId="7B7A2689" wp14:editId="43A7E87B">
+            <wp:extent cx="3361610" cy="882699"/>
+            <wp:effectExtent l="0" t="0" r="0" b="0"/>
+            <wp:docPr id="33" name="Imagem 33"/>
+            <wp:cNvGraphicFramePr>
+              <a:graphicFrameLocks xmlns:a="http://schemas.openxmlformats.org/drawingml/2006/main" noChangeAspect="1"/>
+            </wp:cNvGraphicFramePr>
+            <a:graphic xmlns:a="http://schemas.openxmlformats.org/drawingml/2006/main">
+              <a:graphicData uri="http://schemas.openxmlformats.org/drawingml/2006/picture">
+                <pic:pic xmlns:pic="http://schemas.openxmlformats.org/drawingml/2006/picture">
+                  <pic:nvPicPr>
+                    <pic:cNvPr id="0" name="1102310.tmp"/>
+                    <pic:cNvPicPr/>
+                  </pic:nvPicPr>
+                  <pic:blipFill>
+                    <a:blip r:embed="rId24">
+                      <a:extLst>
+                        <a:ext uri="{28A0092B-C50C-407E-A947-70E740481C1C}">
+                          <a14:useLocalDpi xmlns:a14="http://schemas.microsoft.com/office/drawing/2010/main" val="0"/>
+                        </a:ext>
+                      </a:extLst>
+                    </a:blip>
+                    <a:stretch>
+                      <a:fillRect/>
+                    </a:stretch>
+                  </pic:blipFill>
+                  <pic:spPr>
+                    <a:xfrm>
+                      <a:off x="0" y="0"/>
+                      <a:ext cx="3364999" cy="883589"/>
+                    </a:xfrm>
+                    <a:prstGeom prst="rect">
+                      <a:avLst/>
+                    </a:prstGeom>
+                  </pic:spPr>
+                </pic:pic>
+              </a:graphicData>
+            </a:graphic>
+          </wp:inline>
+        </w:drawing>
+      </w:r>
+    </w:p>
+    <w:p>
+      <w:pPr>
+        <w:spacing w:before="100" w:beforeAutospacing="1" w:after="100" w:afterAutospacing="1" w:line="240" w:lineRule="auto"/>
+        <w:ind w:left="820"/>
+        <w:rPr>
+          <w:rFonts w:ascii="Tahoma" w:eastAsia="Times New Roman" w:hAnsi="Tahoma" w:cs="Tahoma"/>
+          <w:color w:val="000000" w:themeColor="text1"/>
+          <w:sz w:val="24"/>
+          <w:szCs w:val="24"/>
+          <w:lang w:val="pt-BR" w:eastAsia="en-GB"/>
+        </w:rPr>
+      </w:pPr>
+      <w:r>
+        <w:rPr>
+          <w:rFonts w:ascii="Tahoma" w:eastAsia="Times New Roman" w:hAnsi="Tahoma" w:cs="Tahoma"/>
+          <w:noProof/>
+          <w:color w:val="000000" w:themeColor="text1"/>
+          <w:sz w:val="24"/>
+          <w:szCs w:val="24"/>
+          <w:lang w:val="pt-BR" w:eastAsia="pt-BR"/>
+        </w:rPr>
+        <w:drawing>
+          <wp:inline distT="0" distB="0" distL="0" distR="0" wp14:anchorId="07960C02" wp14:editId="3F2EC66F">
+            <wp:extent cx="3672654" cy="930256"/>
+            <wp:effectExtent l="0" t="0" r="4445" b="3810"/>
+            <wp:docPr id="34" name="Imagem 34"/>
+            <wp:cNvGraphicFramePr>
+              <a:graphicFrameLocks xmlns:a="http://schemas.openxmlformats.org/drawingml/2006/main" noChangeAspect="1"/>
+            </wp:cNvGraphicFramePr>
+            <a:graphic xmlns:a="http://schemas.openxmlformats.org/drawingml/2006/main">
+              <a:graphicData uri="http://schemas.openxmlformats.org/drawingml/2006/picture">
+                <pic:pic xmlns:pic="http://schemas.openxmlformats.org/drawingml/2006/picture">
+                  <pic:nvPicPr>
+                    <pic:cNvPr id="0" name="11097F2.tmp"/>
+                    <pic:cNvPicPr/>
+                  </pic:nvPicPr>
+                  <pic:blipFill>
+                    <a:blip r:embed="rId25">
+                      <a:extLst>
+                        <a:ext uri="{28A0092B-C50C-407E-A947-70E740481C1C}">
+                          <a14:useLocalDpi xmlns:a14="http://schemas.microsoft.com/office/drawing/2010/main" val="0"/>
+                        </a:ext>
+                      </a:extLst>
+                    </a:blip>
+                    <a:stretch>
+                      <a:fillRect/>
+                    </a:stretch>
+                  </pic:blipFill>
+                  <pic:spPr>
+                    <a:xfrm>
+                      <a:off x="0" y="0"/>
+                      <a:ext cx="3671436" cy="929947"/>
+                    </a:xfrm>
+                    <a:prstGeom prst="rect">
+                      <a:avLst/>
+                    </a:prstGeom>
+                  </pic:spPr>
+                </pic:pic>
+              </a:graphicData>
+            </a:graphic>
+          </wp:inline>
+        </w:drawing>
+      </w:r>
+    </w:p>
+    <w:p>
+      <w:pPr>
         <w:numPr>
           <w:ilvl w:val="0"/>
           <w:numId w:val="2"/>
@@ -1439,6 +2961,7 @@
         <w:t xml:space="preserve"> no </w:t>
       </w:r>
       <w:proofErr w:type="spellStart"/>
+      <w:proofErr w:type="gramStart"/>
       <w:r>
         <w:rPr>
           <w:rFonts w:ascii="&amp;apos" w:eastAsia="Times New Roman" w:hAnsi="&amp;apos" w:cs="Times New Roman"/>
@@ -1458,7 +2981,93 @@
           <w:szCs w:val="27"/>
           <w:lang w:val="pt-BR" w:eastAsia="en-GB"/>
         </w:rPr>
-        <w:t xml:space="preserve"> -ok</w:t>
+        <w:t xml:space="preserve"> </w:t>
+      </w:r>
+      <w:r>
+        <w:rPr>
+          <w:rFonts w:ascii="&amp;apos" w:eastAsia="Times New Roman" w:hAnsi="&amp;apos" w:cs="Times New Roman"/>
+          <w:color w:val="000000"/>
+          <w:sz w:val="27"/>
+          <w:szCs w:val="27"/>
+          <w:lang w:val="pt-BR" w:eastAsia="en-GB"/>
+        </w:rPr>
+        <w:t>–</w:t>
+      </w:r>
+      <w:r>
+        <w:rPr>
+          <w:rFonts w:ascii="&amp;apos" w:eastAsia="Times New Roman" w:hAnsi="&amp;apos" w:cs="Times New Roman"/>
+          <w:color w:val="000000"/>
+          <w:sz w:val="27"/>
+          <w:szCs w:val="27"/>
+          <w:lang w:val="pt-BR" w:eastAsia="en-GB"/>
+        </w:rPr>
+        <w:t>ok</w:t>
+      </w:r>
+      <w:proofErr w:type="gramEnd"/>
+    </w:p>
+    <w:p>
+      <w:pPr>
+        <w:spacing w:before="100" w:beforeAutospacing="1" w:after="100" w:afterAutospacing="1" w:line="240" w:lineRule="auto"/>
+        <w:ind w:left="820"/>
+        <w:rPr>
+          <w:rFonts w:ascii="Tahoma" w:eastAsia="Times New Roman" w:hAnsi="Tahoma" w:cs="Tahoma"/>
+          <w:color w:val="000000" w:themeColor="text1"/>
+          <w:sz w:val="24"/>
+          <w:szCs w:val="24"/>
+          <w:lang w:val="pt-BR" w:eastAsia="en-GB"/>
+        </w:rPr>
+      </w:pPr>
+      <w:r>
+        <w:rPr>
+          <w:rFonts w:ascii="Tahoma" w:eastAsia="Times New Roman" w:hAnsi="Tahoma" w:cs="Tahoma"/>
+          <w:noProof/>
+          <w:color w:val="000000" w:themeColor="text1"/>
+          <w:sz w:val="24"/>
+          <w:szCs w:val="24"/>
+          <w:lang w:val="pt-BR" w:eastAsia="pt-BR"/>
+        </w:rPr>
+        <w:lastRenderedPageBreak/>
+        <w:drawing>
+          <wp:inline distT="0" distB="0" distL="0" distR="0" wp14:anchorId="0D77BE4A" wp14:editId="35D459B3">
+            <wp:extent cx="2706202" cy="1661336"/>
+            <wp:effectExtent l="0" t="0" r="0" b="0"/>
+            <wp:docPr id="35" name="Imagem 35"/>
+            <wp:cNvGraphicFramePr>
+              <a:graphicFrameLocks xmlns:a="http://schemas.openxmlformats.org/drawingml/2006/main" noChangeAspect="1"/>
+            </wp:cNvGraphicFramePr>
+            <a:graphic xmlns:a="http://schemas.openxmlformats.org/drawingml/2006/main">
+              <a:graphicData uri="http://schemas.openxmlformats.org/drawingml/2006/picture">
+                <pic:pic xmlns:pic="http://schemas.openxmlformats.org/drawingml/2006/picture">
+                  <pic:nvPicPr>
+                    <pic:cNvPr id="0" name="110F030.tmp"/>
+                    <pic:cNvPicPr/>
+                  </pic:nvPicPr>
+                  <pic:blipFill>
+                    <a:blip r:embed="rId26" cstate="print">
+                      <a:extLst>
+                        <a:ext uri="{28A0092B-C50C-407E-A947-70E740481C1C}">
+                          <a14:useLocalDpi xmlns:a14="http://schemas.microsoft.com/office/drawing/2010/main" val="0"/>
+                        </a:ext>
+                      </a:extLst>
+                    </a:blip>
+                    <a:stretch>
+                      <a:fillRect/>
+                    </a:stretch>
+                  </pic:blipFill>
+                  <pic:spPr>
+                    <a:xfrm>
+                      <a:off x="0" y="0"/>
+                      <a:ext cx="2705304" cy="1660784"/>
+                    </a:xfrm>
+                    <a:prstGeom prst="rect">
+                      <a:avLst/>
+                    </a:prstGeom>
+                  </pic:spPr>
+                </pic:pic>
+              </a:graphicData>
+            </a:graphic>
+          </wp:inline>
+        </w:drawing>
       </w:r>
       <w:bookmarkStart w:id="0" w:name="_GoBack"/>
       <w:bookmarkEnd w:id="0"/>
@@ -2500,6 +4109,36 @@
       <w:u w:val="single"/>
     </w:rPr>
   </w:style>
+  <w:style w:type="paragraph" w:styleId="Textodebalo">
+    <w:name w:val="Balloon Text"/>
+    <w:basedOn w:val="Normal"/>
+    <w:link w:val="TextodebaloChar"/>
+    <w:uiPriority w:val="99"/>
+    <w:semiHidden/>
+    <w:unhideWhenUsed/>
+    <w:rsid w:val="00D27CDB"/>
+    <w:pPr>
+      <w:spacing w:after="0" w:line="240" w:lineRule="auto"/>
+    </w:pPr>
+    <w:rPr>
+      <w:rFonts w:ascii="Tahoma" w:hAnsi="Tahoma" w:cs="Tahoma"/>
+      <w:sz w:val="16"/>
+      <w:szCs w:val="16"/>
+    </w:rPr>
+  </w:style>
+  <w:style w:type="character" w:customStyle="1" w:styleId="TextodebaloChar">
+    <w:name w:val="Texto de balão Char"/>
+    <w:basedOn w:val="Fontepargpadro"/>
+    <w:link w:val="Textodebalo"/>
+    <w:uiPriority w:val="99"/>
+    <w:semiHidden/>
+    <w:rsid w:val="00D27CDB"/>
+    <w:rPr>
+      <w:rFonts w:ascii="Tahoma" w:hAnsi="Tahoma" w:cs="Tahoma"/>
+      <w:sz w:val="16"/>
+      <w:szCs w:val="16"/>
+    </w:rPr>
+  </w:style>
 </w:styles>
 </file>
 
@@ -2727,6 +4366,36 @@
     <w:rPr>
       <w:color w:val="0563C1" w:themeColor="hyperlink"/>
       <w:u w:val="single"/>
+    </w:rPr>
+  </w:style>
+  <w:style w:type="paragraph" w:styleId="Textodebalo">
+    <w:name w:val="Balloon Text"/>
+    <w:basedOn w:val="Normal"/>
+    <w:link w:val="TextodebaloChar"/>
+    <w:uiPriority w:val="99"/>
+    <w:semiHidden/>
+    <w:unhideWhenUsed/>
+    <w:rsid w:val="00D27CDB"/>
+    <w:pPr>
+      <w:spacing w:after="0" w:line="240" w:lineRule="auto"/>
+    </w:pPr>
+    <w:rPr>
+      <w:rFonts w:ascii="Tahoma" w:hAnsi="Tahoma" w:cs="Tahoma"/>
+      <w:sz w:val="16"/>
+      <w:szCs w:val="16"/>
+    </w:rPr>
+  </w:style>
+  <w:style w:type="character" w:customStyle="1" w:styleId="TextodebaloChar">
+    <w:name w:val="Texto de balão Char"/>
+    <w:basedOn w:val="Fontepargpadro"/>
+    <w:link w:val="Textodebalo"/>
+    <w:uiPriority w:val="99"/>
+    <w:semiHidden/>
+    <w:rsid w:val="00D27CDB"/>
+    <w:rPr>
+      <w:rFonts w:ascii="Tahoma" w:hAnsi="Tahoma" w:cs="Tahoma"/>
+      <w:sz w:val="16"/>
+      <w:szCs w:val="16"/>
     </w:rPr>
   </w:style>
 </w:styles>
@@ -2987,7 +4656,7 @@
   <a:extraClrSchemeLst/>
   <a:extLst>
     <a:ext uri="{05A4C25C-085E-4340-85A3-A5531E510DB2}">
-      <thm15:themeFamily xmlns:thm15="http://schemas.microsoft.com/office/thememl/2012/main" xmlns="" name="Office Theme" id="{62F939B6-93AF-4DB8-9C6B-D6C7DFDC589F}" vid="{4A3C46E8-61CC-4603-A589-7422A47A8E4A}"/>
+      <thm15:themeFamily xmlns="" xmlns:thm15="http://schemas.microsoft.com/office/thememl/2012/main" name="Office Theme" id="{62F939B6-93AF-4DB8-9C6B-D6C7DFDC589F}" vid="{4A3C46E8-61CC-4603-A589-7422A47A8E4A}"/>
     </a:ext>
   </a:extLst>
 </a:theme>

</xml_diff>

<commit_message>
Novo Documento de requisitos
</commit_message>
<xml_diff>
--- a/Documento de requisitos - Java.docx
+++ b/Documento de requisitos - Java.docx
@@ -7,10 +7,8 @@
         <w:spacing w:after="159" w:line="330" w:lineRule="atLeast"/>
         <w:jc w:val="both"/>
         <w:rPr>
-          <w:rFonts w:ascii="Tahoma" w:eastAsia="Times New Roman" w:hAnsi="Tahoma" w:cs="Tahoma"/>
-          <w:b/>
-          <w:bCs/>
-          <w:color w:val="1C3387"/>
+          <w:rFonts w:ascii="&amp;apos" w:eastAsia="Times New Roman" w:hAnsi="&amp;apos" w:cs="Times New Roman"/>
+          <w:color w:val="000000"/>
           <w:sz w:val="24"/>
           <w:szCs w:val="24"/>
           <w:lang w:val="pt-BR" w:eastAsia="en-GB"/>
@@ -207,6 +205,407 @@
         </w:rPr>
         <w:t xml:space="preserve"> </w:t>
       </w:r>
+    </w:p>
+    <w:p>
+      <w:pPr>
+        <w:pBdr>
+          <w:bottom w:val="single" w:sz="6" w:space="4" w:color="EEEEEE"/>
+        </w:pBdr>
+        <w:spacing w:before="100" w:beforeAutospacing="1" w:after="240" w:line="240" w:lineRule="auto"/>
+        <w:outlineLvl w:val="0"/>
+        <w:rPr>
+          <w:rFonts w:ascii="Helvetica" w:eastAsia="Times New Roman" w:hAnsi="Helvetica" w:cs="Times New Roman"/>
+          <w:b/>
+          <w:bCs/>
+          <w:color w:val="333333"/>
+          <w:kern w:val="36"/>
+          <w:sz w:val="54"/>
+          <w:szCs w:val="54"/>
+          <w:lang w:val="pt-BR" w:eastAsia="pt-BR"/>
+        </w:rPr>
+      </w:pPr>
+      <w:proofErr w:type="spellStart"/>
+      <w:proofErr w:type="gramStart"/>
+      <w:r>
+        <w:rPr>
+          <w:rFonts w:ascii="Helvetica" w:eastAsia="Times New Roman" w:hAnsi="Helvetica" w:cs="Times New Roman"/>
+          <w:b/>
+          <w:bCs/>
+          <w:color w:val="333333"/>
+          <w:kern w:val="36"/>
+          <w:sz w:val="54"/>
+          <w:szCs w:val="54"/>
+          <w:lang w:val="pt-BR" w:eastAsia="pt-BR"/>
+        </w:rPr>
+        <w:t>IPad</w:t>
+      </w:r>
+      <w:proofErr w:type="spellEnd"/>
+      <w:proofErr w:type="gramEnd"/>
+    </w:p>
+    <w:p>
+      <w:pPr>
+        <w:spacing w:after="100" w:afterAutospacing="1" w:line="384" w:lineRule="atLeast"/>
+        <w:rPr>
+          <w:rFonts w:ascii="Helvetica" w:eastAsia="Times New Roman" w:hAnsi="Helvetica" w:cs="Times New Roman"/>
+          <w:color w:val="333333"/>
+          <w:sz w:val="24"/>
+          <w:szCs w:val="24"/>
+          <w:lang w:val="pt-BR" w:eastAsia="pt-BR"/>
+        </w:rPr>
+      </w:pPr>
+      <w:r>
+        <w:rPr>
+          <w:rFonts w:ascii="Helvetica" w:eastAsia="Times New Roman" w:hAnsi="Helvetica" w:cs="Times New Roman"/>
+          <w:color w:val="333333"/>
+          <w:sz w:val="24"/>
+          <w:szCs w:val="24"/>
+          <w:lang w:val="pt-BR" w:eastAsia="pt-BR"/>
+        </w:rPr>
+        <w:t xml:space="preserve">Implementação de uma classe </w:t>
+      </w:r>
+      <w:proofErr w:type="spellStart"/>
+      <w:proofErr w:type="gramStart"/>
+      <w:r>
+        <w:rPr>
+          <w:rFonts w:ascii="Helvetica" w:eastAsia="Times New Roman" w:hAnsi="Helvetica" w:cs="Times New Roman"/>
+          <w:color w:val="333333"/>
+          <w:sz w:val="24"/>
+          <w:szCs w:val="24"/>
+          <w:lang w:val="pt-BR" w:eastAsia="pt-BR"/>
+        </w:rPr>
+        <w:t>IPad</w:t>
+      </w:r>
+      <w:proofErr w:type="spellEnd"/>
+      <w:proofErr w:type="gramEnd"/>
+      <w:r>
+        <w:rPr>
+          <w:rFonts w:ascii="Helvetica" w:eastAsia="Times New Roman" w:hAnsi="Helvetica" w:cs="Times New Roman"/>
+          <w:color w:val="333333"/>
+          <w:sz w:val="24"/>
+          <w:szCs w:val="24"/>
+          <w:lang w:val="pt-BR" w:eastAsia="pt-BR"/>
+        </w:rPr>
+        <w:t xml:space="preserve"> em </w:t>
+      </w:r>
+      <w:proofErr w:type="spellStart"/>
+      <w:r>
+        <w:rPr>
+          <w:rFonts w:ascii="Helvetica" w:eastAsia="Times New Roman" w:hAnsi="Helvetica" w:cs="Times New Roman"/>
+          <w:color w:val="333333"/>
+          <w:sz w:val="24"/>
+          <w:szCs w:val="24"/>
+          <w:lang w:val="pt-BR" w:eastAsia="pt-BR"/>
+        </w:rPr>
+        <w:t>java</w:t>
+      </w:r>
+      <w:proofErr w:type="spellEnd"/>
+      <w:r>
+        <w:rPr>
+          <w:rFonts w:ascii="Helvetica" w:eastAsia="Times New Roman" w:hAnsi="Helvetica" w:cs="Times New Roman"/>
+          <w:color w:val="333333"/>
+          <w:sz w:val="24"/>
+          <w:szCs w:val="24"/>
+          <w:lang w:val="pt-BR" w:eastAsia="pt-BR"/>
+        </w:rPr>
+        <w:t xml:space="preserve"> </w:t>
+      </w:r>
+    </w:p>
+    <w:p>
+      <w:pPr>
+        <w:spacing w:after="100" w:afterAutospacing="1" w:line="384" w:lineRule="atLeast"/>
+        <w:rPr>
+          <w:rFonts w:ascii="Helvetica" w:eastAsia="Times New Roman" w:hAnsi="Helvetica" w:cs="Times New Roman"/>
+          <w:color w:val="333333"/>
+          <w:sz w:val="24"/>
+          <w:szCs w:val="24"/>
+          <w:lang w:val="pt-BR" w:eastAsia="pt-BR"/>
+        </w:rPr>
+      </w:pPr>
+      <w:r>
+        <w:rPr>
+          <w:rFonts w:ascii="Helvetica" w:eastAsia="Times New Roman" w:hAnsi="Helvetica" w:cs="Times New Roman"/>
+          <w:color w:val="333333"/>
+          <w:sz w:val="24"/>
+          <w:szCs w:val="24"/>
+          <w:lang w:val="pt-BR" w:eastAsia="pt-BR"/>
+        </w:rPr>
+        <w:t xml:space="preserve">Dentre as outras funcionalidades propostas por </w:t>
+      </w:r>
+      <w:proofErr w:type="spellStart"/>
+      <w:r>
+        <w:rPr>
+          <w:rFonts w:ascii="Helvetica" w:eastAsia="Times New Roman" w:hAnsi="Helvetica" w:cs="Times New Roman"/>
+          <w:color w:val="333333"/>
+          <w:sz w:val="24"/>
+          <w:szCs w:val="24"/>
+          <w:lang w:val="pt-BR" w:eastAsia="pt-BR"/>
+        </w:rPr>
+        <w:t>voce</w:t>
+      </w:r>
+      <w:proofErr w:type="spellEnd"/>
+      <w:r>
+        <w:rPr>
+          <w:rFonts w:ascii="Helvetica" w:eastAsia="Times New Roman" w:hAnsi="Helvetica" w:cs="Times New Roman"/>
+          <w:color w:val="333333"/>
+          <w:sz w:val="24"/>
+          <w:szCs w:val="24"/>
+          <w:lang w:val="pt-BR" w:eastAsia="pt-BR"/>
+        </w:rPr>
+        <w:t xml:space="preserve"> deve um </w:t>
+      </w:r>
+      <w:proofErr w:type="spellStart"/>
+      <w:r>
+        <w:rPr>
+          <w:rFonts w:ascii="Helvetica" w:eastAsia="Times New Roman" w:hAnsi="Helvetica" w:cs="Times New Roman"/>
+          <w:color w:val="333333"/>
+          <w:sz w:val="24"/>
+          <w:szCs w:val="24"/>
+          <w:lang w:val="pt-BR" w:eastAsia="pt-BR"/>
+        </w:rPr>
+        <w:t>codigo</w:t>
+      </w:r>
+      <w:proofErr w:type="spellEnd"/>
+      <w:r>
+        <w:rPr>
+          <w:rFonts w:ascii="Helvetica" w:eastAsia="Times New Roman" w:hAnsi="Helvetica" w:cs="Times New Roman"/>
+          <w:color w:val="333333"/>
+          <w:sz w:val="24"/>
+          <w:szCs w:val="24"/>
+          <w:lang w:val="pt-BR" w:eastAsia="pt-BR"/>
+        </w:rPr>
+        <w:t xml:space="preserve"> usado para diferenciar um </w:t>
+      </w:r>
+      <w:proofErr w:type="spellStart"/>
+      <w:proofErr w:type="gramStart"/>
+      <w:r>
+        <w:rPr>
+          <w:rFonts w:ascii="Helvetica" w:eastAsia="Times New Roman" w:hAnsi="Helvetica" w:cs="Times New Roman"/>
+          <w:color w:val="333333"/>
+          <w:sz w:val="24"/>
+          <w:szCs w:val="24"/>
+          <w:lang w:val="pt-BR" w:eastAsia="pt-BR"/>
+        </w:rPr>
+        <w:t>IPad</w:t>
+      </w:r>
+      <w:proofErr w:type="spellEnd"/>
+      <w:proofErr w:type="gramEnd"/>
+      <w:r>
+        <w:rPr>
+          <w:rFonts w:ascii="Helvetica" w:eastAsia="Times New Roman" w:hAnsi="Helvetica" w:cs="Times New Roman"/>
+          <w:color w:val="333333"/>
+          <w:sz w:val="24"/>
+          <w:szCs w:val="24"/>
+          <w:lang w:val="pt-BR" w:eastAsia="pt-BR"/>
+        </w:rPr>
+        <w:t xml:space="preserve"> de outros </w:t>
+      </w:r>
+      <w:proofErr w:type="spellStart"/>
+      <w:r>
+        <w:rPr>
+          <w:rFonts w:ascii="Helvetica" w:eastAsia="Times New Roman" w:hAnsi="Helvetica" w:cs="Times New Roman"/>
+          <w:color w:val="333333"/>
+          <w:sz w:val="24"/>
+          <w:szCs w:val="24"/>
+          <w:lang w:val="pt-BR" w:eastAsia="pt-BR"/>
+        </w:rPr>
+        <w:t>devices</w:t>
+      </w:r>
+      <w:proofErr w:type="spellEnd"/>
+      <w:r>
+        <w:rPr>
+          <w:rFonts w:ascii="Helvetica" w:eastAsia="Times New Roman" w:hAnsi="Helvetica" w:cs="Times New Roman"/>
+          <w:color w:val="333333"/>
+          <w:sz w:val="24"/>
+          <w:szCs w:val="24"/>
+          <w:lang w:val="pt-BR" w:eastAsia="pt-BR"/>
+        </w:rPr>
+        <w:t xml:space="preserve">. Deve </w:t>
+      </w:r>
+      <w:proofErr w:type="spellStart"/>
+      <w:r>
+        <w:rPr>
+          <w:rFonts w:ascii="Helvetica" w:eastAsia="Times New Roman" w:hAnsi="Helvetica" w:cs="Times New Roman"/>
+          <w:color w:val="333333"/>
+          <w:sz w:val="24"/>
+          <w:szCs w:val="24"/>
+          <w:lang w:val="pt-BR" w:eastAsia="pt-BR"/>
+        </w:rPr>
+        <w:t>tambem</w:t>
+      </w:r>
+      <w:proofErr w:type="spellEnd"/>
+      <w:r>
+        <w:rPr>
+          <w:rFonts w:ascii="Helvetica" w:eastAsia="Times New Roman" w:hAnsi="Helvetica" w:cs="Times New Roman"/>
+          <w:color w:val="333333"/>
+          <w:sz w:val="24"/>
+          <w:szCs w:val="24"/>
+          <w:lang w:val="pt-BR" w:eastAsia="pt-BR"/>
+        </w:rPr>
+        <w:t xml:space="preserve"> armazenar as coordenadas x e y apontadas na tela pelo </w:t>
+      </w:r>
+      <w:proofErr w:type="spellStart"/>
+      <w:r>
+        <w:rPr>
+          <w:rFonts w:ascii="Helvetica" w:eastAsia="Times New Roman" w:hAnsi="Helvetica" w:cs="Times New Roman"/>
+          <w:color w:val="333333"/>
+          <w:sz w:val="24"/>
+          <w:szCs w:val="24"/>
+          <w:lang w:val="pt-BR" w:eastAsia="pt-BR"/>
+        </w:rPr>
+        <w:t>usuario</w:t>
+      </w:r>
+      <w:proofErr w:type="spellEnd"/>
+      <w:r>
+        <w:rPr>
+          <w:rFonts w:ascii="Helvetica" w:eastAsia="Times New Roman" w:hAnsi="Helvetica" w:cs="Times New Roman"/>
+          <w:color w:val="333333"/>
+          <w:sz w:val="24"/>
+          <w:szCs w:val="24"/>
+          <w:lang w:val="pt-BR" w:eastAsia="pt-BR"/>
+        </w:rPr>
+        <w:t>.</w:t>
+      </w:r>
+    </w:p>
+    <w:p>
+      <w:pPr>
+        <w:spacing w:after="100" w:afterAutospacing="1" w:line="384" w:lineRule="atLeast"/>
+        <w:rPr>
+          <w:rFonts w:ascii="Helvetica" w:eastAsia="Times New Roman" w:hAnsi="Helvetica" w:cs="Times New Roman"/>
+          <w:color w:val="333333"/>
+          <w:sz w:val="24"/>
+          <w:szCs w:val="24"/>
+          <w:lang w:val="pt-BR" w:eastAsia="pt-BR"/>
+        </w:rPr>
+      </w:pPr>
+      <w:r>
+        <w:rPr>
+          <w:rFonts w:ascii="Helvetica" w:eastAsia="Times New Roman" w:hAnsi="Helvetica" w:cs="Times New Roman"/>
+          <w:noProof/>
+          <w:color w:val="333333"/>
+          <w:sz w:val="24"/>
+          <w:szCs w:val="24"/>
+          <w:lang w:val="pt-BR" w:eastAsia="pt-BR"/>
+        </w:rPr>
+        <w:drawing>
+          <wp:inline distT="0" distB="0" distL="0" distR="0" wp14:anchorId="2E643F52" wp14:editId="22054404">
+            <wp:extent cx="3160758" cy="1402497"/>
+            <wp:effectExtent l="0" t="0" r="1905" b="7620"/>
+            <wp:docPr id="3" name="Imagem 3"/>
+            <wp:cNvGraphicFramePr>
+              <a:graphicFrameLocks xmlns:a="http://schemas.openxmlformats.org/drawingml/2006/main" noChangeAspect="1"/>
+            </wp:cNvGraphicFramePr>
+            <a:graphic xmlns:a="http://schemas.openxmlformats.org/drawingml/2006/main">
+              <a:graphicData uri="http://schemas.openxmlformats.org/drawingml/2006/picture">
+                <pic:pic xmlns:pic="http://schemas.openxmlformats.org/drawingml/2006/picture">
+                  <pic:nvPicPr>
+                    <pic:cNvPr id="0" name="E68BAE4.tmp"/>
+                    <pic:cNvPicPr/>
+                  </pic:nvPicPr>
+                  <pic:blipFill>
+                    <a:blip r:embed="rId6">
+                      <a:extLst>
+                        <a:ext uri="{28A0092B-C50C-407E-A947-70E740481C1C}">
+                          <a14:useLocalDpi xmlns:a14="http://schemas.microsoft.com/office/drawing/2010/main" val="0"/>
+                        </a:ext>
+                      </a:extLst>
+                    </a:blip>
+                    <a:stretch>
+                      <a:fillRect/>
+                    </a:stretch>
+                  </pic:blipFill>
+                  <pic:spPr>
+                    <a:xfrm>
+                      <a:off x="0" y="0"/>
+                      <a:ext cx="3159710" cy="1402032"/>
+                    </a:xfrm>
+                    <a:prstGeom prst="rect">
+                      <a:avLst/>
+                    </a:prstGeom>
+                  </pic:spPr>
+                </pic:pic>
+              </a:graphicData>
+            </a:graphic>
+          </wp:inline>
+        </w:drawing>
+      </w:r>
+    </w:p>
+    <w:p>
+      <w:pPr>
+        <w:spacing w:after="100" w:afterAutospacing="1" w:line="384" w:lineRule="atLeast"/>
+        <w:rPr>
+          <w:rFonts w:ascii="Helvetica" w:eastAsia="Times New Roman" w:hAnsi="Helvetica" w:cs="Times New Roman"/>
+          <w:color w:val="333333"/>
+          <w:sz w:val="24"/>
+          <w:szCs w:val="24"/>
+          <w:lang w:val="pt-BR" w:eastAsia="pt-BR"/>
+        </w:rPr>
+      </w:pPr>
+      <w:r>
+        <w:rPr>
+          <w:rFonts w:ascii="Helvetica" w:eastAsia="Times New Roman" w:hAnsi="Helvetica" w:cs="Times New Roman"/>
+          <w:noProof/>
+          <w:color w:val="333333"/>
+          <w:sz w:val="24"/>
+          <w:szCs w:val="24"/>
+          <w:lang w:val="pt-BR" w:eastAsia="pt-BR"/>
+        </w:rPr>
+        <w:drawing>
+          <wp:inline distT="0" distB="0" distL="0" distR="0" wp14:anchorId="10B895C4" wp14:editId="298172E4">
+            <wp:extent cx="3160758" cy="1612093"/>
+            <wp:effectExtent l="0" t="0" r="1905" b="7620"/>
+            <wp:docPr id="10" name="Imagem 10"/>
+            <wp:cNvGraphicFramePr>
+              <a:graphicFrameLocks xmlns:a="http://schemas.openxmlformats.org/drawingml/2006/main" noChangeAspect="1"/>
+            </wp:cNvGraphicFramePr>
+            <a:graphic xmlns:a="http://schemas.openxmlformats.org/drawingml/2006/main">
+              <a:graphicData uri="http://schemas.openxmlformats.org/drawingml/2006/picture">
+                <pic:pic xmlns:pic="http://schemas.openxmlformats.org/drawingml/2006/picture">
+                  <pic:nvPicPr>
+                    <pic:cNvPr id="0" name="E68A90F.tmp"/>
+                    <pic:cNvPicPr/>
+                  </pic:nvPicPr>
+                  <pic:blipFill>
+                    <a:blip r:embed="rId7">
+                      <a:extLst>
+                        <a:ext uri="{28A0092B-C50C-407E-A947-70E740481C1C}">
+                          <a14:useLocalDpi xmlns:a14="http://schemas.microsoft.com/office/drawing/2010/main" val="0"/>
+                        </a:ext>
+                      </a:extLst>
+                    </a:blip>
+                    <a:stretch>
+                      <a:fillRect/>
+                    </a:stretch>
+                  </pic:blipFill>
+                  <pic:spPr>
+                    <a:xfrm>
+                      <a:off x="0" y="0"/>
+                      <a:ext cx="3168955" cy="1616274"/>
+                    </a:xfrm>
+                    <a:prstGeom prst="rect">
+                      <a:avLst/>
+                    </a:prstGeom>
+                  </pic:spPr>
+                </pic:pic>
+              </a:graphicData>
+            </a:graphic>
+          </wp:inline>
+        </w:drawing>
+      </w:r>
+    </w:p>
+    <w:p>
+      <w:pPr>
+        <w:spacing w:after="159" w:line="330" w:lineRule="atLeast"/>
+        <w:jc w:val="both"/>
+        <w:rPr>
+          <w:rFonts w:ascii="Tahoma" w:eastAsia="Times New Roman" w:hAnsi="Tahoma" w:cs="Tahoma"/>
+          <w:b/>
+          <w:bCs/>
+          <w:color w:val="1C3387"/>
+          <w:sz w:val="24"/>
+          <w:szCs w:val="24"/>
+          <w:lang w:val="pt-BR" w:eastAsia="en-GB"/>
+        </w:rPr>
+      </w:pPr>
     </w:p>
     <w:p>
       <w:pPr>
@@ -445,6 +844,71 @@
     </w:p>
     <w:p>
       <w:pPr>
+        <w:spacing w:before="100" w:beforeAutospacing="1" w:after="100" w:afterAutospacing="1" w:line="240" w:lineRule="auto"/>
+        <w:ind w:left="820"/>
+        <w:rPr>
+          <w:rFonts w:ascii="&amp;apos" w:eastAsia="Times New Roman" w:hAnsi="&amp;apos" w:cs="Times New Roman"/>
+          <w:color w:val="000000"/>
+          <w:sz w:val="24"/>
+          <w:szCs w:val="24"/>
+          <w:lang w:eastAsia="en-GB"/>
+        </w:rPr>
+      </w:pPr>
+      <w:r>
+        <w:rPr>
+          <w:rFonts w:ascii="&amp;apos" w:eastAsia="Times New Roman" w:hAnsi="&amp;apos" w:cs="Times New Roman"/>
+          <w:noProof/>
+          <w:color w:val="000000"/>
+          <w:sz w:val="24"/>
+          <w:szCs w:val="24"/>
+          <w:lang w:val="pt-BR" w:eastAsia="pt-BR"/>
+        </w:rPr>
+        <w:lastRenderedPageBreak/>
+        <w:drawing>
+          <wp:inline distT="0" distB="0" distL="0" distR="0" wp14:anchorId="6DCD4BC9" wp14:editId="3D9824A5">
+            <wp:extent cx="3874855" cy="2219931"/>
+            <wp:effectExtent l="0" t="0" r="0" b="9525"/>
+            <wp:docPr id="11" name="Imagem 11"/>
+            <wp:cNvGraphicFramePr>
+              <a:graphicFrameLocks xmlns:a="http://schemas.openxmlformats.org/drawingml/2006/main" noChangeAspect="1"/>
+            </wp:cNvGraphicFramePr>
+            <a:graphic xmlns:a="http://schemas.openxmlformats.org/drawingml/2006/main">
+              <a:graphicData uri="http://schemas.openxmlformats.org/drawingml/2006/picture">
+                <pic:pic xmlns:pic="http://schemas.openxmlformats.org/drawingml/2006/picture">
+                  <pic:nvPicPr>
+                    <pic:cNvPr id="0" name="E68D093.tmp"/>
+                    <pic:cNvPicPr/>
+                  </pic:nvPicPr>
+                  <pic:blipFill>
+                    <a:blip r:embed="rId8">
+                      <a:extLst>
+                        <a:ext uri="{28A0092B-C50C-407E-A947-70E740481C1C}">
+                          <a14:useLocalDpi xmlns:a14="http://schemas.microsoft.com/office/drawing/2010/main" val="0"/>
+                        </a:ext>
+                      </a:extLst>
+                    </a:blip>
+                    <a:stretch>
+                      <a:fillRect/>
+                    </a:stretch>
+                  </pic:blipFill>
+                  <pic:spPr>
+                    <a:xfrm>
+                      <a:off x="0" y="0"/>
+                      <a:ext cx="3876952" cy="2221132"/>
+                    </a:xfrm>
+                    <a:prstGeom prst="rect">
+                      <a:avLst/>
+                    </a:prstGeom>
+                  </pic:spPr>
+                </pic:pic>
+              </a:graphicData>
+            </a:graphic>
+          </wp:inline>
+        </w:drawing>
+      </w:r>
+    </w:p>
+    <w:p>
+      <w:pPr>
         <w:numPr>
           <w:ilvl w:val="0"/>
           <w:numId w:val="1"/>
@@ -513,6 +977,72 @@
         </w:rPr>
         <w:t xml:space="preserve"> e set</w:t>
       </w:r>
+    </w:p>
+    <w:p>
+      <w:pPr>
+        <w:spacing w:before="100" w:beforeAutospacing="1" w:after="100" w:afterAutospacing="1" w:line="240" w:lineRule="auto"/>
+        <w:ind w:left="820"/>
+        <w:rPr>
+          <w:rFonts w:ascii="&amp;apos" w:eastAsia="Times New Roman" w:hAnsi="&amp;apos" w:cs="Times New Roman"/>
+          <w:color w:val="000000"/>
+          <w:sz w:val="24"/>
+          <w:szCs w:val="24"/>
+          <w:lang w:val="pt-BR" w:eastAsia="en-GB"/>
+        </w:rPr>
+      </w:pPr>
+      <w:r>
+        <w:rPr>
+          <w:rFonts w:ascii="&amp;apos" w:eastAsia="Times New Roman" w:hAnsi="&amp;apos" w:cs="Times New Roman"/>
+          <w:noProof/>
+          <w:color w:val="000000"/>
+          <w:sz w:val="24"/>
+          <w:szCs w:val="24"/>
+          <w:lang w:val="pt-BR" w:eastAsia="pt-BR"/>
+        </w:rPr>
+        <w:drawing>
+          <wp:inline distT="0" distB="0" distL="0" distR="0" wp14:anchorId="78A4C355" wp14:editId="15F64011">
+            <wp:extent cx="2885910" cy="2740462"/>
+            <wp:effectExtent l="0" t="0" r="0" b="3175"/>
+            <wp:docPr id="15" name="Imagem 15"/>
+            <wp:cNvGraphicFramePr>
+              <a:graphicFrameLocks xmlns:a="http://schemas.openxmlformats.org/drawingml/2006/main" noChangeAspect="1"/>
+            </wp:cNvGraphicFramePr>
+            <a:graphic xmlns:a="http://schemas.openxmlformats.org/drawingml/2006/main">
+              <a:graphicData uri="http://schemas.openxmlformats.org/drawingml/2006/picture">
+                <pic:pic xmlns:pic="http://schemas.openxmlformats.org/drawingml/2006/picture">
+                  <pic:nvPicPr>
+                    <pic:cNvPr id="0" name="E6857A7.tmp"/>
+                    <pic:cNvPicPr/>
+                  </pic:nvPicPr>
+                  <pic:blipFill>
+                    <a:blip r:embed="rId9">
+                      <a:extLst>
+                        <a:ext uri="{28A0092B-C50C-407E-A947-70E740481C1C}">
+                          <a14:useLocalDpi xmlns:a14="http://schemas.microsoft.com/office/drawing/2010/main" val="0"/>
+                        </a:ext>
+                      </a:extLst>
+                    </a:blip>
+                    <a:stretch>
+                      <a:fillRect/>
+                    </a:stretch>
+                  </pic:blipFill>
+                  <pic:spPr>
+                    <a:xfrm>
+                      <a:off x="0" y="0"/>
+                      <a:ext cx="2884953" cy="2739553"/>
+                    </a:xfrm>
+                    <a:prstGeom prst="rect">
+                      <a:avLst/>
+                    </a:prstGeom>
+                  </pic:spPr>
+                </pic:pic>
+              </a:graphicData>
+            </a:graphic>
+          </wp:inline>
+        </w:drawing>
+      </w:r>
+      <w:bookmarkStart w:id="0" w:name="_GoBack"/>
+      <w:bookmarkEnd w:id="0"/>
     </w:p>
     <w:p>
       <w:pPr>
@@ -663,7 +1193,7 @@
                     <pic:cNvPicPr/>
                   </pic:nvPicPr>
                   <pic:blipFill>
-                    <a:blip r:embed="rId6">
+                    <a:blip r:embed="rId10">
                       <a:extLst>
                         <a:ext uri="{28A0092B-C50C-407E-A947-70E740481C1C}">
                           <a14:useLocalDpi xmlns:a14="http://schemas.microsoft.com/office/drawing/2010/main" val="0"/>
@@ -891,6 +1421,7 @@
           <w:szCs w:val="24"/>
           <w:lang w:val="pt-BR" w:eastAsia="pt-BR"/>
         </w:rPr>
+        <w:lastRenderedPageBreak/>
         <w:drawing>
           <wp:inline distT="0" distB="0" distL="0" distR="0" wp14:anchorId="22B59F34" wp14:editId="17579913">
             <wp:extent cx="2663008" cy="1585665"/>
@@ -907,7 +1438,7 @@
                     <pic:cNvPicPr/>
                   </pic:nvPicPr>
                   <pic:blipFill rotWithShape="1">
-                    <a:blip r:embed="rId7">
+                    <a:blip r:embed="rId11">
                       <a:extLst>
                         <a:ext uri="{28A0092B-C50C-407E-A947-70E740481C1C}">
                           <a14:useLocalDpi xmlns:a14="http://schemas.microsoft.com/office/drawing/2010/main" val="0"/>
@@ -965,7 +1496,7 @@
                     <pic:cNvPicPr/>
                   </pic:nvPicPr>
                   <pic:blipFill>
-                    <a:blip r:embed="rId8">
+                    <a:blip r:embed="rId12">
                       <a:extLst>
                         <a:ext uri="{28A0092B-C50C-407E-A947-70E740481C1C}">
                           <a14:useLocalDpi xmlns:a14="http://schemas.microsoft.com/office/drawing/2010/main" val="0"/>
@@ -1014,7 +1545,6 @@
           <w:szCs w:val="24"/>
           <w:lang w:val="pt-BR" w:eastAsia="pt-BR"/>
         </w:rPr>
-        <w:lastRenderedPageBreak/>
         <w:drawing>
           <wp:inline distT="0" distB="0" distL="0" distR="0" wp14:anchorId="6EF00FAD" wp14:editId="793FB1E7">
             <wp:extent cx="2793733" cy="1960939"/>
@@ -1031,7 +1561,7 @@
                     <pic:cNvPicPr/>
                   </pic:nvPicPr>
                   <pic:blipFill>
-                    <a:blip r:embed="rId9">
+                    <a:blip r:embed="rId13">
                       <a:extLst>
                         <a:ext uri="{28A0092B-C50C-407E-A947-70E740481C1C}">
                           <a14:useLocalDpi xmlns:a14="http://schemas.microsoft.com/office/drawing/2010/main" val="0"/>
@@ -1082,7 +1612,7 @@
                     <pic:cNvPicPr/>
                   </pic:nvPicPr>
                   <pic:blipFill>
-                    <a:blip r:embed="rId10">
+                    <a:blip r:embed="rId14">
                       <a:extLst>
                         <a:ext uri="{28A0092B-C50C-407E-A947-70E740481C1C}">
                           <a14:useLocalDpi xmlns:a14="http://schemas.microsoft.com/office/drawing/2010/main" val="0"/>
@@ -1133,7 +1663,7 @@
                     <pic:cNvPicPr/>
                   </pic:nvPicPr>
                   <pic:blipFill>
-                    <a:blip r:embed="rId11">
+                    <a:blip r:embed="rId15">
                       <a:extLst>
                         <a:ext uri="{28A0092B-C50C-407E-A947-70E740481C1C}">
                           <a14:useLocalDpi xmlns:a14="http://schemas.microsoft.com/office/drawing/2010/main" val="0"/>
@@ -1240,6 +1770,7 @@
           <w:szCs w:val="24"/>
           <w:lang w:val="pt-BR" w:eastAsia="pt-BR"/>
         </w:rPr>
+        <w:lastRenderedPageBreak/>
         <w:drawing>
           <wp:inline distT="0" distB="0" distL="0" distR="0" wp14:anchorId="68803B92" wp14:editId="6866A8FC">
             <wp:extent cx="2884849" cy="1929226"/>
@@ -1256,7 +1787,7 @@
                     <pic:cNvPicPr/>
                   </pic:nvPicPr>
                   <pic:blipFill>
-                    <a:blip r:embed="rId12">
+                    <a:blip r:embed="rId16">
                       <a:extLst>
                         <a:ext uri="{28A0092B-C50C-407E-A947-70E740481C1C}">
                           <a14:useLocalDpi xmlns:a14="http://schemas.microsoft.com/office/drawing/2010/main" val="0"/>
@@ -1304,7 +1835,6 @@
           <w:szCs w:val="24"/>
           <w:lang w:val="pt-BR" w:eastAsia="pt-BR"/>
         </w:rPr>
-        <w:lastRenderedPageBreak/>
         <w:drawing>
           <wp:inline distT="0" distB="0" distL="0" distR="0" wp14:anchorId="1EE78B4F" wp14:editId="16D2DCF4">
             <wp:extent cx="3841420" cy="1643806"/>
@@ -1321,7 +1851,7 @@
                     <pic:cNvPicPr/>
                   </pic:nvPicPr>
                   <pic:blipFill>
-                    <a:blip r:embed="rId13">
+                    <a:blip r:embed="rId17">
                       <a:extLst>
                         <a:ext uri="{28A0092B-C50C-407E-A947-70E740481C1C}">
                           <a14:useLocalDpi xmlns:a14="http://schemas.microsoft.com/office/drawing/2010/main" val="0"/>
@@ -1385,7 +1915,7 @@
                     <pic:cNvPicPr/>
                   </pic:nvPicPr>
                   <pic:blipFill>
-                    <a:blip r:embed="rId14">
+                    <a:blip r:embed="rId18">
                       <a:extLst>
                         <a:ext uri="{28A0092B-C50C-407E-A947-70E740481C1C}">
                           <a14:useLocalDpi xmlns:a14="http://schemas.microsoft.com/office/drawing/2010/main" val="0"/>
@@ -1543,7 +2073,7 @@
                     <pic:cNvPicPr/>
                   </pic:nvPicPr>
                   <pic:blipFill>
-                    <a:blip r:embed="rId15">
+                    <a:blip r:embed="rId19">
                       <a:extLst>
                         <a:ext uri="{28A0092B-C50C-407E-A947-70E740481C1C}">
                           <a14:useLocalDpi xmlns:a14="http://schemas.microsoft.com/office/drawing/2010/main" val="0"/>
@@ -1607,7 +2137,7 @@
                     <pic:cNvPicPr/>
                   </pic:nvPicPr>
                   <pic:blipFill>
-                    <a:blip r:embed="rId16">
+                    <a:blip r:embed="rId20">
                       <a:extLst>
                         <a:ext uri="{28A0092B-C50C-407E-A947-70E740481C1C}">
                           <a14:useLocalDpi xmlns:a14="http://schemas.microsoft.com/office/drawing/2010/main" val="0"/>
@@ -1738,6 +2268,7 @@
           <w:szCs w:val="24"/>
           <w:lang w:val="pt-BR" w:eastAsia="pt-BR"/>
         </w:rPr>
+        <w:lastRenderedPageBreak/>
         <w:drawing>
           <wp:inline distT="0" distB="0" distL="0" distR="0" wp14:anchorId="4054E749" wp14:editId="4177A81A">
             <wp:extent cx="3752740" cy="1224142"/>
@@ -1754,7 +2285,7 @@
                     <pic:cNvPicPr/>
                   </pic:nvPicPr>
                   <pic:blipFill>
-                    <a:blip r:embed="rId17">
+                    <a:blip r:embed="rId21">
                       <a:extLst>
                         <a:ext uri="{28A0092B-C50C-407E-A947-70E740481C1C}">
                           <a14:useLocalDpi xmlns:a14="http://schemas.microsoft.com/office/drawing/2010/main" val="0"/>
@@ -1802,7 +2333,6 @@
           <w:szCs w:val="24"/>
           <w:lang w:val="pt-BR" w:eastAsia="pt-BR"/>
         </w:rPr>
-        <w:lastRenderedPageBreak/>
         <w:drawing>
           <wp:inline distT="0" distB="0" distL="0" distR="0" wp14:anchorId="475D2424" wp14:editId="5B4051CB">
             <wp:extent cx="4091015" cy="681835"/>
@@ -1819,7 +2349,7 @@
                     <pic:cNvPicPr/>
                   </pic:nvPicPr>
                   <pic:blipFill>
-                    <a:blip r:embed="rId16">
+                    <a:blip r:embed="rId20">
                       <a:extLst>
                         <a:ext uri="{28A0092B-C50C-407E-A947-70E740481C1C}">
                           <a14:useLocalDpi xmlns:a14="http://schemas.microsoft.com/office/drawing/2010/main" val="0"/>
@@ -1883,7 +2413,7 @@
                     <pic:cNvPicPr/>
                   </pic:nvPicPr>
                   <pic:blipFill>
-                    <a:blip r:embed="rId15">
+                    <a:blip r:embed="rId19">
                       <a:extLst>
                         <a:ext uri="{28A0092B-C50C-407E-A947-70E740481C1C}">
                           <a14:useLocalDpi xmlns:a14="http://schemas.microsoft.com/office/drawing/2010/main" val="0"/>
@@ -2067,7 +2597,7 @@
                     <pic:cNvPicPr/>
                   </pic:nvPicPr>
                   <pic:blipFill>
-                    <a:blip r:embed="rId16">
+                    <a:blip r:embed="rId20">
                       <a:extLst>
                         <a:ext uri="{28A0092B-C50C-407E-A947-70E740481C1C}">
                           <a14:useLocalDpi xmlns:a14="http://schemas.microsoft.com/office/drawing/2010/main" val="0"/>
@@ -2131,7 +2661,7 @@
                     <pic:cNvPicPr/>
                   </pic:nvPicPr>
                   <pic:blipFill>
-                    <a:blip r:embed="rId15">
+                    <a:blip r:embed="rId19">
                       <a:extLst>
                         <a:ext uri="{28A0092B-C50C-407E-A947-70E740481C1C}">
                           <a14:useLocalDpi xmlns:a14="http://schemas.microsoft.com/office/drawing/2010/main" val="0"/>
@@ -2266,7 +2796,7 @@
                     <pic:cNvPicPr/>
                   </pic:nvPicPr>
                   <pic:blipFill>
-                    <a:blip r:embed="rId18">
+                    <a:blip r:embed="rId22">
                       <a:extLst>
                         <a:ext uri="{28A0092B-C50C-407E-A947-70E740481C1C}">
                           <a14:useLocalDpi xmlns:a14="http://schemas.microsoft.com/office/drawing/2010/main" val="0"/>
@@ -2330,7 +2860,7 @@
                     <pic:cNvPicPr/>
                   </pic:nvPicPr>
                   <pic:blipFill>
-                    <a:blip r:embed="rId19">
+                    <a:blip r:embed="rId23">
                       <a:extLst>
                         <a:ext uri="{28A0092B-C50C-407E-A947-70E740481C1C}">
                           <a14:useLocalDpi xmlns:a14="http://schemas.microsoft.com/office/drawing/2010/main" val="0"/>
@@ -2459,6 +2989,7 @@
           <w:szCs w:val="24"/>
           <w:lang w:val="pt-BR" w:eastAsia="pt-BR"/>
         </w:rPr>
+        <w:lastRenderedPageBreak/>
         <w:drawing>
           <wp:inline distT="0" distB="0" distL="0" distR="0" wp14:anchorId="74AC0525" wp14:editId="0309D1E7">
             <wp:extent cx="3356324" cy="1443725"/>
@@ -2475,7 +3006,7 @@
                     <pic:cNvPicPr/>
                   </pic:nvPicPr>
                   <pic:blipFill>
-                    <a:blip r:embed="rId20">
+                    <a:blip r:embed="rId24">
                       <a:extLst>
                         <a:ext uri="{28A0092B-C50C-407E-A947-70E740481C1C}">
                           <a14:useLocalDpi xmlns:a14="http://schemas.microsoft.com/office/drawing/2010/main" val="0"/>
@@ -2523,7 +3054,6 @@
           <w:szCs w:val="24"/>
           <w:lang w:val="pt-BR" w:eastAsia="pt-BR"/>
         </w:rPr>
-        <w:lastRenderedPageBreak/>
         <w:drawing>
           <wp:inline distT="0" distB="0" distL="0" distR="0" wp14:anchorId="43AC723E" wp14:editId="28CB5C1C">
             <wp:extent cx="3673457" cy="1448056"/>
@@ -2540,7 +3070,7 @@
                     <pic:cNvPicPr/>
                   </pic:nvPicPr>
                   <pic:blipFill>
-                    <a:blip r:embed="rId21">
+                    <a:blip r:embed="rId25">
                       <a:extLst>
                         <a:ext uri="{28A0092B-C50C-407E-A947-70E740481C1C}">
                           <a14:useLocalDpi xmlns:a14="http://schemas.microsoft.com/office/drawing/2010/main" val="0"/>
@@ -2604,7 +3134,7 @@
                     <pic:cNvPicPr/>
                   </pic:nvPicPr>
                   <pic:blipFill>
-                    <a:blip r:embed="rId22">
+                    <a:blip r:embed="rId26">
                       <a:extLst>
                         <a:ext uri="{28A0092B-C50C-407E-A947-70E740481C1C}">
                           <a14:useLocalDpi xmlns:a14="http://schemas.microsoft.com/office/drawing/2010/main" val="0"/>
@@ -2668,7 +3198,7 @@
                     <pic:cNvPicPr/>
                   </pic:nvPicPr>
                   <pic:blipFill>
-                    <a:blip r:embed="rId23">
+                    <a:blip r:embed="rId27">
                       <a:extLst>
                         <a:ext uri="{28A0092B-C50C-407E-A947-70E740481C1C}">
                           <a14:useLocalDpi xmlns:a14="http://schemas.microsoft.com/office/drawing/2010/main" val="0"/>
@@ -2823,7 +3353,7 @@
                     <pic:cNvPicPr/>
                   </pic:nvPicPr>
                   <pic:blipFill>
-                    <a:blip r:embed="rId24">
+                    <a:blip r:embed="rId28">
                       <a:extLst>
                         <a:ext uri="{28A0092B-C50C-407E-A947-70E740481C1C}">
                           <a14:useLocalDpi xmlns:a14="http://schemas.microsoft.com/office/drawing/2010/main" val="0"/>
@@ -2887,7 +3417,7 @@
                     <pic:cNvPicPr/>
                   </pic:nvPicPr>
                   <pic:blipFill>
-                    <a:blip r:embed="rId25">
+                    <a:blip r:embed="rId29">
                       <a:extLst>
                         <a:ext uri="{28A0092B-C50C-407E-A947-70E740481C1C}">
                           <a14:useLocalDpi xmlns:a14="http://schemas.microsoft.com/office/drawing/2010/main" val="0"/>
@@ -2938,6 +3468,7 @@
           <w:szCs w:val="27"/>
           <w:lang w:val="pt-BR" w:eastAsia="en-GB"/>
         </w:rPr>
+        <w:lastRenderedPageBreak/>
         <w:t>Usar suas classe</w:t>
       </w:r>
       <w:r>
@@ -3026,7 +3557,6 @@
           <w:szCs w:val="24"/>
           <w:lang w:val="pt-BR" w:eastAsia="pt-BR"/>
         </w:rPr>
-        <w:lastRenderedPageBreak/>
         <w:drawing>
           <wp:inline distT="0" distB="0" distL="0" distR="0" wp14:anchorId="0D77BE4A" wp14:editId="35D459B3">
             <wp:extent cx="2706202" cy="1661336"/>
@@ -3043,7 +3573,7 @@
                     <pic:cNvPicPr/>
                   </pic:nvPicPr>
                   <pic:blipFill>
-                    <a:blip r:embed="rId26" cstate="print">
+                    <a:blip r:embed="rId30" cstate="print">
                       <a:extLst>
                         <a:ext uri="{28A0092B-C50C-407E-A947-70E740481C1C}">
                           <a14:useLocalDpi xmlns:a14="http://schemas.microsoft.com/office/drawing/2010/main" val="0"/>
@@ -3069,8 +3599,6 @@
           </wp:inline>
         </w:drawing>
       </w:r>
-      <w:bookmarkStart w:id="0" w:name="_GoBack"/>
-      <w:bookmarkEnd w:id="0"/>
     </w:p>
     <w:p>
       <w:pPr>
@@ -4043,6 +4571,27 @@
     <w:name w:val="Normal"/>
     <w:qFormat/>
   </w:style>
+  <w:style w:type="paragraph" w:styleId="Ttulo1">
+    <w:name w:val="heading 1"/>
+    <w:basedOn w:val="Normal"/>
+    <w:link w:val="Ttulo1Char"/>
+    <w:uiPriority w:val="9"/>
+    <w:qFormat/>
+    <w:rsid w:val="00B5021B"/>
+    <w:pPr>
+      <w:spacing w:before="100" w:beforeAutospacing="1" w:after="100" w:afterAutospacing="1" w:line="240" w:lineRule="auto"/>
+      <w:outlineLvl w:val="0"/>
+    </w:pPr>
+    <w:rPr>
+      <w:rFonts w:ascii="Times New Roman" w:eastAsia="Times New Roman" w:hAnsi="Times New Roman" w:cs="Times New Roman"/>
+      <w:b/>
+      <w:bCs/>
+      <w:kern w:val="36"/>
+      <w:sz w:val="48"/>
+      <w:szCs w:val="48"/>
+      <w:lang w:val="pt-BR" w:eastAsia="pt-BR"/>
+    </w:rPr>
+  </w:style>
   <w:style w:type="character" w:default="1" w:styleId="Fontepargpadro">
     <w:name w:val="Default Paragraph Font"/>
     <w:uiPriority w:val="1"/>
@@ -4137,6 +4686,22 @@
       <w:rFonts w:ascii="Tahoma" w:hAnsi="Tahoma" w:cs="Tahoma"/>
       <w:sz w:val="16"/>
       <w:szCs w:val="16"/>
+    </w:rPr>
+  </w:style>
+  <w:style w:type="character" w:customStyle="1" w:styleId="Ttulo1Char">
+    <w:name w:val="Título 1 Char"/>
+    <w:basedOn w:val="Fontepargpadro"/>
+    <w:link w:val="Ttulo1"/>
+    <w:uiPriority w:val="9"/>
+    <w:rsid w:val="00B5021B"/>
+    <w:rPr>
+      <w:rFonts w:ascii="Times New Roman" w:eastAsia="Times New Roman" w:hAnsi="Times New Roman" w:cs="Times New Roman"/>
+      <w:b/>
+      <w:bCs/>
+      <w:kern w:val="36"/>
+      <w:sz w:val="48"/>
+      <w:szCs w:val="48"/>
+      <w:lang w:val="pt-BR" w:eastAsia="pt-BR"/>
     </w:rPr>
   </w:style>
 </w:styles>
@@ -4302,6 +4867,27 @@
     <w:name w:val="Normal"/>
     <w:qFormat/>
   </w:style>
+  <w:style w:type="paragraph" w:styleId="Ttulo1">
+    <w:name w:val="heading 1"/>
+    <w:basedOn w:val="Normal"/>
+    <w:link w:val="Ttulo1Char"/>
+    <w:uiPriority w:val="9"/>
+    <w:qFormat/>
+    <w:rsid w:val="00B5021B"/>
+    <w:pPr>
+      <w:spacing w:before="100" w:beforeAutospacing="1" w:after="100" w:afterAutospacing="1" w:line="240" w:lineRule="auto"/>
+      <w:outlineLvl w:val="0"/>
+    </w:pPr>
+    <w:rPr>
+      <w:rFonts w:ascii="Times New Roman" w:eastAsia="Times New Roman" w:hAnsi="Times New Roman" w:cs="Times New Roman"/>
+      <w:b/>
+      <w:bCs/>
+      <w:kern w:val="36"/>
+      <w:sz w:val="48"/>
+      <w:szCs w:val="48"/>
+      <w:lang w:val="pt-BR" w:eastAsia="pt-BR"/>
+    </w:rPr>
+  </w:style>
   <w:style w:type="character" w:default="1" w:styleId="Fontepargpadro">
     <w:name w:val="Default Paragraph Font"/>
     <w:uiPriority w:val="1"/>
@@ -4396,6 +4982,22 @@
       <w:rFonts w:ascii="Tahoma" w:hAnsi="Tahoma" w:cs="Tahoma"/>
       <w:sz w:val="16"/>
       <w:szCs w:val="16"/>
+    </w:rPr>
+  </w:style>
+  <w:style w:type="character" w:customStyle="1" w:styleId="Ttulo1Char">
+    <w:name w:val="Título 1 Char"/>
+    <w:basedOn w:val="Fontepargpadro"/>
+    <w:link w:val="Ttulo1"/>
+    <w:uiPriority w:val="9"/>
+    <w:rsid w:val="00B5021B"/>
+    <w:rPr>
+      <w:rFonts w:ascii="Times New Roman" w:eastAsia="Times New Roman" w:hAnsi="Times New Roman" w:cs="Times New Roman"/>
+      <w:b/>
+      <w:bCs/>
+      <w:kern w:val="36"/>
+      <w:sz w:val="48"/>
+      <w:szCs w:val="48"/>
+      <w:lang w:val="pt-BR" w:eastAsia="pt-BR"/>
     </w:rPr>
   </w:style>
 </w:styles>

</xml_diff>